<commit_message>
Cập nhật nhật ký tuần 1-2
</commit_message>
<xml_diff>
--- a/Nhom17_1_ApplicationDevelopment_NHATKY.docx
+++ b/Nhom17_1_ApplicationDevelopment_NHATKY.docx
@@ -216,18 +216,8 @@
           <w:sz w:val="26"/>
           <w:szCs w:val="26"/>
         </w:rPr>
-        <w:t xml:space="preserve">Trần Thanh </w:t>
+        <w:t>Trần Thanh Vy</w:t>
       </w:r>
-      <w:proofErr w:type="spellStart"/>
-      <w:r>
-        <w:rPr>
-          <w:rFonts w:ascii="Times New Roman" w:hAnsi="Times New Roman" w:cs="Times New Roman"/>
-          <w:sz w:val="26"/>
-          <w:szCs w:val="26"/>
-        </w:rPr>
-        <w:t>Vy</w:t>
-      </w:r>
-      <w:proofErr w:type="spellEnd"/>
       <w:r>
         <w:rPr>
           <w:rFonts w:ascii="Times New Roman" w:hAnsi="Times New Roman" w:cs="Times New Roman"/>
@@ -296,7 +286,23 @@
           <w:sz w:val="26"/>
           <w:szCs w:val="26"/>
         </w:rPr>
-        <w:t>Thời gian thực hiện: Từ 15/08/2023 đến 06/11/2023 (12 tuần)</w:t>
+        <w:t xml:space="preserve">Thời gian thực hiện: Từ </w:t>
+      </w:r>
+      <w:r>
+        <w:rPr>
+          <w:rFonts w:ascii="Times New Roman" w:hAnsi="Times New Roman" w:cs="Times New Roman"/>
+          <w:sz w:val="26"/>
+          <w:szCs w:val="26"/>
+        </w:rPr>
+        <w:t>15</w:t>
+      </w:r>
+      <w:r>
+        <w:rPr>
+          <w:rFonts w:ascii="Times New Roman" w:hAnsi="Times New Roman" w:cs="Times New Roman"/>
+          <w:sz w:val="26"/>
+          <w:szCs w:val="26"/>
+        </w:rPr>
+        <w:t>/08/2023 đến 06/11/2023 (12 tuần)</w:t>
       </w:r>
     </w:p>
     <w:p>
@@ -571,52 +577,7 @@
                 <w:sz w:val="26"/>
                 <w:szCs w:val="26"/>
               </w:rPr>
-              <w:t xml:space="preserve">: </w:t>
-            </w:r>
-            <w:proofErr w:type="gramStart"/>
-            <w:r>
-              <w:rPr>
-                <w:rFonts w:ascii="Times New Roman" w:hAnsi="Times New Roman" w:cs="Times New Roman"/>
-                <w:sz w:val="26"/>
-                <w:szCs w:val="26"/>
-              </w:rPr>
-              <w:t xml:space="preserve"> ..</w:t>
-            </w:r>
-            <w:proofErr w:type="gramEnd"/>
-            <w:r>
-              <w:rPr>
-                <w:rFonts w:ascii="Times New Roman" w:hAnsi="Times New Roman" w:cs="Times New Roman"/>
-                <w:sz w:val="26"/>
-                <w:szCs w:val="26"/>
-              </w:rPr>
-              <w:t>/../2018</w:t>
-            </w:r>
-          </w:p>
-          <w:p>
-            <w:pPr>
-              <w:rPr>
-                <w:rFonts w:ascii="Times New Roman" w:hAnsi="Times New Roman" w:cs="Times New Roman"/>
-                <w:b/>
-                <w:sz w:val="26"/>
-                <w:szCs w:val="26"/>
-              </w:rPr>
-            </w:pPr>
-            <w:r>
-              <w:rPr>
-                <w:rFonts w:ascii="Times New Roman" w:hAnsi="Times New Roman" w:cs="Times New Roman"/>
-                <w:sz w:val="26"/>
-                <w:szCs w:val="26"/>
-              </w:rPr>
-              <w:t xml:space="preserve">Đến: </w:t>
-            </w:r>
-            <w:proofErr w:type="gramStart"/>
-            <w:r>
-              <w:rPr>
-                <w:rFonts w:ascii="Times New Roman" w:hAnsi="Times New Roman" w:cs="Times New Roman"/>
-                <w:sz w:val="26"/>
-                <w:szCs w:val="26"/>
-              </w:rPr>
-              <w:t xml:space="preserve"> </w:t>
+              <w:t xml:space="preserve">:  </w:t>
             </w:r>
             <w:r>
               <w:rPr>
@@ -624,16 +585,7 @@
                 <w:sz w:val="26"/>
                 <w:szCs w:val="26"/>
               </w:rPr>
-              <w:t>..</w:t>
-            </w:r>
-            <w:proofErr w:type="gramEnd"/>
-            <w:r>
-              <w:rPr>
-                <w:rFonts w:ascii="Times New Roman" w:hAnsi="Times New Roman" w:cs="Times New Roman"/>
-                <w:sz w:val="26"/>
-                <w:szCs w:val="26"/>
-              </w:rPr>
-              <w:t>/../2018</w:t>
+              <w:t>15</w:t>
             </w:r>
             <w:r>
               <w:rPr>
@@ -641,6 +593,96 @@
                 <w:sz w:val="26"/>
                 <w:szCs w:val="26"/>
               </w:rPr>
+              <w:t>/</w:t>
+            </w:r>
+            <w:r>
+              <w:rPr>
+                <w:rFonts w:ascii="Times New Roman" w:hAnsi="Times New Roman" w:cs="Times New Roman"/>
+                <w:sz w:val="26"/>
+                <w:szCs w:val="26"/>
+              </w:rPr>
+              <w:t>08</w:t>
+            </w:r>
+            <w:r>
+              <w:rPr>
+                <w:rFonts w:ascii="Times New Roman" w:hAnsi="Times New Roman" w:cs="Times New Roman"/>
+                <w:sz w:val="26"/>
+                <w:szCs w:val="26"/>
+              </w:rPr>
+              <w:t>/</w:t>
+            </w:r>
+            <w:r>
+              <w:rPr>
+                <w:rFonts w:ascii="Times New Roman" w:hAnsi="Times New Roman" w:cs="Times New Roman"/>
+                <w:sz w:val="26"/>
+                <w:szCs w:val="26"/>
+              </w:rPr>
+              <w:t>2023</w:t>
+            </w:r>
+          </w:p>
+          <w:p>
+            <w:pPr>
+              <w:rPr>
+                <w:rFonts w:ascii="Times New Roman" w:hAnsi="Times New Roman" w:cs="Times New Roman"/>
+                <w:b/>
+                <w:sz w:val="26"/>
+                <w:szCs w:val="26"/>
+              </w:rPr>
+            </w:pPr>
+            <w:r>
+              <w:rPr>
+                <w:rFonts w:ascii="Times New Roman" w:hAnsi="Times New Roman" w:cs="Times New Roman"/>
+                <w:sz w:val="26"/>
+                <w:szCs w:val="26"/>
+              </w:rPr>
+              <w:t xml:space="preserve">Đến:  </w:t>
+            </w:r>
+            <w:r>
+              <w:rPr>
+                <w:rFonts w:ascii="Times New Roman" w:hAnsi="Times New Roman" w:cs="Times New Roman"/>
+                <w:sz w:val="26"/>
+                <w:szCs w:val="26"/>
+              </w:rPr>
+              <w:t>21</w:t>
+            </w:r>
+            <w:r>
+              <w:rPr>
+                <w:rFonts w:ascii="Times New Roman" w:hAnsi="Times New Roman" w:cs="Times New Roman"/>
+                <w:sz w:val="26"/>
+                <w:szCs w:val="26"/>
+              </w:rPr>
+              <w:t>/</w:t>
+            </w:r>
+            <w:r>
+              <w:rPr>
+                <w:rFonts w:ascii="Times New Roman" w:hAnsi="Times New Roman" w:cs="Times New Roman"/>
+                <w:sz w:val="26"/>
+                <w:szCs w:val="26"/>
+              </w:rPr>
+              <w:t>08</w:t>
+            </w:r>
+            <w:r>
+              <w:rPr>
+                <w:rFonts w:ascii="Times New Roman" w:hAnsi="Times New Roman" w:cs="Times New Roman"/>
+                <w:sz w:val="26"/>
+                <w:szCs w:val="26"/>
+              </w:rPr>
+              <w:t>/</w:t>
+            </w:r>
+            <w:r>
+              <w:rPr>
+                <w:rFonts w:ascii="Times New Roman" w:hAnsi="Times New Roman" w:cs="Times New Roman"/>
+                <w:sz w:val="26"/>
+                <w:szCs w:val="26"/>
+              </w:rPr>
+              <w:t>2023</w:t>
+            </w:r>
+            <w:r>
+              <w:rPr>
+                <w:rFonts w:ascii="Times New Roman" w:hAnsi="Times New Roman" w:cs="Times New Roman"/>
+                <w:sz w:val="26"/>
+                <w:szCs w:val="26"/>
+              </w:rPr>
               <w:t>)</w:t>
             </w:r>
           </w:p>
@@ -657,11 +699,22 @@
             <w:pPr>
               <w:rPr>
                 <w:rFonts w:ascii="Times New Roman" w:hAnsi="Times New Roman" w:cs="Times New Roman"/>
-                <w:b/>
-                <w:sz w:val="26"/>
-                <w:szCs w:val="26"/>
-              </w:rPr>
-            </w:pPr>
+                <w:bCs/>
+                <w:sz w:val="26"/>
+                <w:szCs w:val="26"/>
+                <w:lang w:val="vi-VN"/>
+              </w:rPr>
+            </w:pPr>
+            <w:r>
+              <w:rPr>
+                <w:rFonts w:ascii="Times New Roman" w:hAnsi="Times New Roman" w:cs="Times New Roman"/>
+                <w:bCs/>
+                <w:sz w:val="26"/>
+                <w:szCs w:val="26"/>
+                <w:lang w:val="vi-VN"/>
+              </w:rPr>
+              <w:t>1.Nhận đề tài</w:t>
+            </w:r>
           </w:p>
         </w:tc>
         <w:tc>
@@ -676,11 +729,31 @@
             <w:pPr>
               <w:rPr>
                 <w:rFonts w:ascii="Times New Roman" w:hAnsi="Times New Roman" w:cs="Times New Roman"/>
-                <w:b/>
-                <w:sz w:val="26"/>
-                <w:szCs w:val="26"/>
-              </w:rPr>
-            </w:pPr>
+                <w:bCs/>
+                <w:sz w:val="26"/>
+                <w:szCs w:val="26"/>
+                <w:lang w:val="vi-VN"/>
+              </w:rPr>
+            </w:pPr>
+            <w:r>
+              <w:rPr>
+                <w:rFonts w:ascii="Times New Roman" w:hAnsi="Times New Roman" w:cs="Times New Roman"/>
+                <w:bCs/>
+                <w:sz w:val="26"/>
+                <w:szCs w:val="26"/>
+              </w:rPr>
+              <w:t>Tất</w:t>
+            </w:r>
+            <w:r>
+              <w:rPr>
+                <w:rFonts w:ascii="Times New Roman" w:hAnsi="Times New Roman" w:cs="Times New Roman"/>
+                <w:bCs/>
+                <w:sz w:val="26"/>
+                <w:szCs w:val="26"/>
+                <w:lang w:val="vi-VN"/>
+              </w:rPr>
+              <w:t xml:space="preserve"> cả thành viên</w:t>
+            </w:r>
           </w:p>
         </w:tc>
         <w:tc>
@@ -694,11 +767,31 @@
             <w:pPr>
               <w:rPr>
                 <w:rFonts w:ascii="Times New Roman" w:hAnsi="Times New Roman" w:cs="Times New Roman"/>
-                <w:b/>
-                <w:sz w:val="26"/>
-                <w:szCs w:val="26"/>
-              </w:rPr>
-            </w:pPr>
+                <w:bCs/>
+                <w:sz w:val="26"/>
+                <w:szCs w:val="26"/>
+                <w:lang w:val="vi-VN"/>
+              </w:rPr>
+            </w:pPr>
+            <w:r>
+              <w:rPr>
+                <w:rFonts w:ascii="Times New Roman" w:hAnsi="Times New Roman" w:cs="Times New Roman"/>
+                <w:bCs/>
+                <w:sz w:val="26"/>
+                <w:szCs w:val="26"/>
+              </w:rPr>
+              <w:t>100</w:t>
+            </w:r>
+            <w:r>
+              <w:rPr>
+                <w:rFonts w:ascii="Times New Roman" w:hAnsi="Times New Roman" w:cs="Times New Roman"/>
+                <w:bCs/>
+                <w:sz w:val="26"/>
+                <w:szCs w:val="26"/>
+                <w:lang w:val="vi-VN"/>
+              </w:rPr>
+              <w:t>%</w:t>
+            </w:r>
           </w:p>
         </w:tc>
         <w:tc>
@@ -774,11 +867,52 @@
             <w:pPr>
               <w:rPr>
                 <w:rFonts w:ascii="Times New Roman" w:hAnsi="Times New Roman" w:cs="Times New Roman"/>
-                <w:b/>
-                <w:sz w:val="26"/>
-                <w:szCs w:val="26"/>
-              </w:rPr>
-            </w:pPr>
+                <w:bCs/>
+                <w:sz w:val="26"/>
+                <w:szCs w:val="26"/>
+                <w:lang w:val="vi-VN"/>
+              </w:rPr>
+            </w:pPr>
+            <w:r>
+              <w:rPr>
+                <w:rFonts w:ascii="Times New Roman" w:hAnsi="Times New Roman" w:cs="Times New Roman"/>
+                <w:bCs/>
+                <w:sz w:val="26"/>
+                <w:szCs w:val="26"/>
+                <w:lang w:val="vi-VN"/>
+              </w:rPr>
+              <w:t xml:space="preserve">2.1.Lên kế hoạch thực hiện ban </w:t>
+            </w:r>
+            <w:r>
+              <w:rPr>
+                <w:rFonts w:ascii="Times New Roman" w:hAnsi="Times New Roman" w:cs="Times New Roman"/>
+                <w:bCs/>
+                <w:sz w:val="26"/>
+                <w:szCs w:val="26"/>
+                <w:lang w:val="vi-VN"/>
+              </w:rPr>
+              <w:t>đầu (</w:t>
+            </w:r>
+            <w:r>
+              <w:rPr>
+                <w:rFonts w:ascii="Times New Roman" w:hAnsi="Times New Roman" w:cs="Times New Roman"/>
+                <w:bCs/>
+                <w:sz w:val="26"/>
+                <w:szCs w:val="26"/>
+                <w:lang w:val="vi-VN"/>
+              </w:rPr>
+              <w:t>tuần 1-</w:t>
+            </w:r>
+            <w:r>
+              <w:rPr>
+                <w:rFonts w:ascii="Times New Roman" w:hAnsi="Times New Roman" w:cs="Times New Roman"/>
+                <w:bCs/>
+                <w:sz w:val="26"/>
+                <w:szCs w:val="26"/>
+                <w:lang w:val="vi-VN"/>
+              </w:rPr>
+              <w:t>3)</w:t>
+            </w:r>
           </w:p>
         </w:tc>
         <w:tc>
@@ -794,11 +928,22 @@
             <w:pPr>
               <w:rPr>
                 <w:rFonts w:ascii="Times New Roman" w:hAnsi="Times New Roman" w:cs="Times New Roman"/>
-                <w:b/>
-                <w:sz w:val="26"/>
-                <w:szCs w:val="26"/>
-              </w:rPr>
-            </w:pPr>
+                <w:bCs/>
+                <w:sz w:val="26"/>
+                <w:szCs w:val="26"/>
+                <w:lang w:val="vi-VN"/>
+              </w:rPr>
+            </w:pPr>
+            <w:r>
+              <w:rPr>
+                <w:rFonts w:ascii="Times New Roman" w:hAnsi="Times New Roman" w:cs="Times New Roman"/>
+                <w:bCs/>
+                <w:sz w:val="26"/>
+                <w:szCs w:val="26"/>
+                <w:lang w:val="vi-VN"/>
+              </w:rPr>
+              <w:t>Trần Ngọc Phát</w:t>
+            </w:r>
           </w:p>
         </w:tc>
         <w:tc>
@@ -813,11 +958,31 @@
             <w:pPr>
               <w:rPr>
                 <w:rFonts w:ascii="Times New Roman" w:hAnsi="Times New Roman" w:cs="Times New Roman"/>
-                <w:b/>
-                <w:sz w:val="26"/>
-                <w:szCs w:val="26"/>
-              </w:rPr>
-            </w:pPr>
+                <w:bCs/>
+                <w:sz w:val="26"/>
+                <w:szCs w:val="26"/>
+                <w:lang w:val="vi-VN"/>
+              </w:rPr>
+            </w:pPr>
+            <w:r>
+              <w:rPr>
+                <w:rFonts w:ascii="Times New Roman" w:hAnsi="Times New Roman" w:cs="Times New Roman"/>
+                <w:bCs/>
+                <w:sz w:val="26"/>
+                <w:szCs w:val="26"/>
+              </w:rPr>
+              <w:t>100</w:t>
+            </w:r>
+            <w:r>
+              <w:rPr>
+                <w:rFonts w:ascii="Times New Roman" w:hAnsi="Times New Roman" w:cs="Times New Roman"/>
+                <w:bCs/>
+                <w:sz w:val="26"/>
+                <w:szCs w:val="26"/>
+                <w:lang w:val="vi-VN"/>
+              </w:rPr>
+              <w:t>%</w:t>
+            </w:r>
           </w:p>
         </w:tc>
         <w:tc>
@@ -895,11 +1060,32 @@
             <w:pPr>
               <w:rPr>
                 <w:rFonts w:ascii="Times New Roman" w:hAnsi="Times New Roman" w:cs="Times New Roman"/>
-                <w:b/>
-                <w:sz w:val="26"/>
-                <w:szCs w:val="26"/>
-              </w:rPr>
-            </w:pPr>
+                <w:bCs/>
+                <w:sz w:val="26"/>
+                <w:szCs w:val="26"/>
+                <w:lang w:val="vi-VN"/>
+              </w:rPr>
+            </w:pPr>
+            <w:r>
+              <w:rPr>
+                <w:rFonts w:ascii="Times New Roman" w:hAnsi="Times New Roman" w:cs="Times New Roman"/>
+                <w:bCs/>
+                <w:sz w:val="26"/>
+                <w:szCs w:val="26"/>
+                <w:lang w:val="vi-VN"/>
+              </w:rPr>
+              <w:t>2.2.</w:t>
+            </w:r>
+            <w:r>
+              <w:rPr>
+                <w:rFonts w:ascii="Times New Roman" w:hAnsi="Times New Roman" w:cs="Times New Roman"/>
+                <w:bCs/>
+                <w:sz w:val="26"/>
+                <w:szCs w:val="26"/>
+                <w:lang w:val="vi-VN"/>
+              </w:rPr>
+              <w:t xml:space="preserve"> Lên kế hoạch thực hiện ban đầu</w:t>
+            </w:r>
           </w:p>
         </w:tc>
         <w:tc>
@@ -915,11 +1101,31 @@
             <w:pPr>
               <w:rPr>
                 <w:rFonts w:ascii="Times New Roman" w:hAnsi="Times New Roman" w:cs="Times New Roman"/>
-                <w:b/>
-                <w:sz w:val="26"/>
-                <w:szCs w:val="26"/>
-              </w:rPr>
-            </w:pPr>
+                <w:bCs/>
+                <w:sz w:val="26"/>
+                <w:szCs w:val="26"/>
+                <w:lang w:val="vi-VN"/>
+              </w:rPr>
+            </w:pPr>
+            <w:r>
+              <w:rPr>
+                <w:rFonts w:ascii="Times New Roman" w:hAnsi="Times New Roman" w:cs="Times New Roman"/>
+                <w:bCs/>
+                <w:sz w:val="26"/>
+                <w:szCs w:val="26"/>
+              </w:rPr>
+              <w:t>Mai</w:t>
+            </w:r>
+            <w:r>
+              <w:rPr>
+                <w:rFonts w:ascii="Times New Roman" w:hAnsi="Times New Roman" w:cs="Times New Roman"/>
+                <w:bCs/>
+                <w:sz w:val="26"/>
+                <w:szCs w:val="26"/>
+                <w:lang w:val="vi-VN"/>
+              </w:rPr>
+              <w:t xml:space="preserve"> Nhật Hào</w:t>
+            </w:r>
           </w:p>
         </w:tc>
         <w:tc>
@@ -934,11 +1140,31 @@
             <w:pPr>
               <w:rPr>
                 <w:rFonts w:ascii="Times New Roman" w:hAnsi="Times New Roman" w:cs="Times New Roman"/>
-                <w:b/>
-                <w:sz w:val="26"/>
-                <w:szCs w:val="26"/>
-              </w:rPr>
-            </w:pPr>
+                <w:bCs/>
+                <w:sz w:val="26"/>
+                <w:szCs w:val="26"/>
+                <w:lang w:val="vi-VN"/>
+              </w:rPr>
+            </w:pPr>
+            <w:r>
+              <w:rPr>
+                <w:rFonts w:ascii="Times New Roman" w:hAnsi="Times New Roman" w:cs="Times New Roman"/>
+                <w:bCs/>
+                <w:sz w:val="26"/>
+                <w:szCs w:val="26"/>
+              </w:rPr>
+              <w:t>100</w:t>
+            </w:r>
+            <w:r>
+              <w:rPr>
+                <w:rFonts w:ascii="Times New Roman" w:hAnsi="Times New Roman" w:cs="Times New Roman"/>
+                <w:bCs/>
+                <w:sz w:val="26"/>
+                <w:szCs w:val="26"/>
+                <w:lang w:val="vi-VN"/>
+              </w:rPr>
+              <w:t>%</w:t>
+            </w:r>
           </w:p>
         </w:tc>
         <w:tc>
@@ -1016,11 +1242,22 @@
             <w:pPr>
               <w:rPr>
                 <w:rFonts w:ascii="Times New Roman" w:hAnsi="Times New Roman" w:cs="Times New Roman"/>
-                <w:b/>
-                <w:sz w:val="26"/>
-                <w:szCs w:val="26"/>
-              </w:rPr>
-            </w:pPr>
+                <w:bCs/>
+                <w:sz w:val="26"/>
+                <w:szCs w:val="26"/>
+                <w:lang w:val="vi-VN"/>
+              </w:rPr>
+            </w:pPr>
+            <w:r>
+              <w:rPr>
+                <w:rFonts w:ascii="Times New Roman" w:hAnsi="Times New Roman" w:cs="Times New Roman"/>
+                <w:bCs/>
+                <w:sz w:val="26"/>
+                <w:szCs w:val="26"/>
+                <w:lang w:val="vi-VN"/>
+              </w:rPr>
+              <w:t>2.3. Lên kế hoạch thực hiện ban đầu</w:t>
+            </w:r>
           </w:p>
         </w:tc>
         <w:tc>
@@ -1036,11 +1273,22 @@
             <w:pPr>
               <w:rPr>
                 <w:rFonts w:ascii="Times New Roman" w:hAnsi="Times New Roman" w:cs="Times New Roman"/>
-                <w:b/>
-                <w:sz w:val="26"/>
-                <w:szCs w:val="26"/>
-              </w:rPr>
-            </w:pPr>
+                <w:bCs/>
+                <w:sz w:val="26"/>
+                <w:szCs w:val="26"/>
+                <w:lang w:val="vi-VN"/>
+              </w:rPr>
+            </w:pPr>
+            <w:r>
+              <w:rPr>
+                <w:rFonts w:ascii="Times New Roman" w:hAnsi="Times New Roman" w:cs="Times New Roman"/>
+                <w:bCs/>
+                <w:sz w:val="26"/>
+                <w:szCs w:val="26"/>
+                <w:lang w:val="vi-VN"/>
+              </w:rPr>
+              <w:t>Trần Nguyên Vũ</w:t>
+            </w:r>
           </w:p>
         </w:tc>
         <w:tc>
@@ -1055,11 +1303,32 @@
             <w:pPr>
               <w:rPr>
                 <w:rFonts w:ascii="Times New Roman" w:hAnsi="Times New Roman" w:cs="Times New Roman"/>
-                <w:b/>
-                <w:sz w:val="26"/>
-                <w:szCs w:val="26"/>
-              </w:rPr>
-            </w:pPr>
+                <w:bCs/>
+                <w:sz w:val="26"/>
+                <w:szCs w:val="26"/>
+                <w:lang w:val="vi-VN"/>
+              </w:rPr>
+            </w:pPr>
+            <w:r>
+              <w:rPr>
+                <w:rFonts w:ascii="Times New Roman" w:hAnsi="Times New Roman" w:cs="Times New Roman"/>
+                <w:bCs/>
+                <w:sz w:val="26"/>
+                <w:szCs w:val="26"/>
+                <w:lang w:val="vi-VN"/>
+              </w:rPr>
+              <w:t>100</w:t>
+            </w:r>
+            <w:r>
+              <w:rPr>
+                <w:rFonts w:ascii="Times New Roman" w:hAnsi="Times New Roman" w:cs="Times New Roman"/>
+                <w:bCs/>
+                <w:sz w:val="26"/>
+                <w:szCs w:val="26"/>
+                <w:lang w:val="vi-VN"/>
+              </w:rPr>
+              <w:t>%</w:t>
+            </w:r>
           </w:p>
         </w:tc>
         <w:tc>
@@ -1137,11 +1406,31 @@
             <w:pPr>
               <w:rPr>
                 <w:rFonts w:ascii="Times New Roman" w:hAnsi="Times New Roman" w:cs="Times New Roman"/>
-                <w:b/>
-                <w:sz w:val="26"/>
-                <w:szCs w:val="26"/>
-              </w:rPr>
-            </w:pPr>
+                <w:bCs/>
+                <w:sz w:val="26"/>
+                <w:szCs w:val="26"/>
+                <w:lang w:val="vi-VN"/>
+              </w:rPr>
+            </w:pPr>
+            <w:r>
+              <w:rPr>
+                <w:rFonts w:ascii="Times New Roman" w:hAnsi="Times New Roman" w:cs="Times New Roman"/>
+                <w:bCs/>
+                <w:sz w:val="26"/>
+                <w:szCs w:val="26"/>
+              </w:rPr>
+              <w:t>2</w:t>
+            </w:r>
+            <w:r>
+              <w:rPr>
+                <w:rFonts w:ascii="Times New Roman" w:hAnsi="Times New Roman" w:cs="Times New Roman"/>
+                <w:bCs/>
+                <w:sz w:val="26"/>
+                <w:szCs w:val="26"/>
+                <w:lang w:val="vi-VN"/>
+              </w:rPr>
+              <w:t>.4. Lên kế hoạch thực hiện ban đầu</w:t>
+            </w:r>
           </w:p>
         </w:tc>
         <w:tc>
@@ -1157,11 +1446,31 @@
             <w:pPr>
               <w:rPr>
                 <w:rFonts w:ascii="Times New Roman" w:hAnsi="Times New Roman" w:cs="Times New Roman"/>
-                <w:b/>
-                <w:sz w:val="26"/>
-                <w:szCs w:val="26"/>
-              </w:rPr>
-            </w:pPr>
+                <w:bCs/>
+                <w:sz w:val="26"/>
+                <w:szCs w:val="26"/>
+                <w:lang w:val="vi-VN"/>
+              </w:rPr>
+            </w:pPr>
+            <w:r>
+              <w:rPr>
+                <w:rFonts w:ascii="Times New Roman" w:hAnsi="Times New Roman" w:cs="Times New Roman"/>
+                <w:bCs/>
+                <w:sz w:val="26"/>
+                <w:szCs w:val="26"/>
+              </w:rPr>
+              <w:t>Trần</w:t>
+            </w:r>
+            <w:r>
+              <w:rPr>
+                <w:rFonts w:ascii="Times New Roman" w:hAnsi="Times New Roman" w:cs="Times New Roman"/>
+                <w:bCs/>
+                <w:sz w:val="26"/>
+                <w:szCs w:val="26"/>
+                <w:lang w:val="vi-VN"/>
+              </w:rPr>
+              <w:t xml:space="preserve"> Thanh Vy</w:t>
+            </w:r>
           </w:p>
         </w:tc>
         <w:tc>
@@ -1176,11 +1485,31 @@
             <w:pPr>
               <w:rPr>
                 <w:rFonts w:ascii="Times New Roman" w:hAnsi="Times New Roman" w:cs="Times New Roman"/>
-                <w:b/>
-                <w:sz w:val="26"/>
-                <w:szCs w:val="26"/>
-              </w:rPr>
-            </w:pPr>
+                <w:bCs/>
+                <w:sz w:val="26"/>
+                <w:szCs w:val="26"/>
+                <w:lang w:val="vi-VN"/>
+              </w:rPr>
+            </w:pPr>
+            <w:r>
+              <w:rPr>
+                <w:rFonts w:ascii="Times New Roman" w:hAnsi="Times New Roman" w:cs="Times New Roman"/>
+                <w:bCs/>
+                <w:sz w:val="26"/>
+                <w:szCs w:val="26"/>
+              </w:rPr>
+              <w:t>100</w:t>
+            </w:r>
+            <w:r>
+              <w:rPr>
+                <w:rFonts w:ascii="Times New Roman" w:hAnsi="Times New Roman" w:cs="Times New Roman"/>
+                <w:bCs/>
+                <w:sz w:val="26"/>
+                <w:szCs w:val="26"/>
+                <w:lang w:val="vi-VN"/>
+              </w:rPr>
+              <w:t>%</w:t>
+            </w:r>
           </w:p>
         </w:tc>
         <w:tc>
@@ -1258,11 +1587,31 @@
             <w:pPr>
               <w:rPr>
                 <w:rFonts w:ascii="Times New Roman" w:hAnsi="Times New Roman" w:cs="Times New Roman"/>
-                <w:b/>
-                <w:sz w:val="26"/>
-                <w:szCs w:val="26"/>
-              </w:rPr>
-            </w:pPr>
+                <w:bCs/>
+                <w:sz w:val="26"/>
+                <w:szCs w:val="26"/>
+                <w:lang w:val="vi-VN"/>
+              </w:rPr>
+            </w:pPr>
+            <w:r>
+              <w:rPr>
+                <w:rFonts w:ascii="Times New Roman" w:hAnsi="Times New Roman" w:cs="Times New Roman"/>
+                <w:bCs/>
+                <w:sz w:val="26"/>
+                <w:szCs w:val="26"/>
+              </w:rPr>
+              <w:t>2</w:t>
+            </w:r>
+            <w:r>
+              <w:rPr>
+                <w:rFonts w:ascii="Times New Roman" w:hAnsi="Times New Roman" w:cs="Times New Roman"/>
+                <w:bCs/>
+                <w:sz w:val="26"/>
+                <w:szCs w:val="26"/>
+                <w:lang w:val="vi-VN"/>
+              </w:rPr>
+              <w:t>.5. Lên kế hoạch thực hiện</w:t>
+            </w:r>
           </w:p>
         </w:tc>
         <w:tc>
@@ -1278,11 +1627,31 @@
             <w:pPr>
               <w:rPr>
                 <w:rFonts w:ascii="Times New Roman" w:hAnsi="Times New Roman" w:cs="Times New Roman"/>
-                <w:b/>
-                <w:sz w:val="26"/>
-                <w:szCs w:val="26"/>
-              </w:rPr>
-            </w:pPr>
+                <w:bCs/>
+                <w:sz w:val="26"/>
+                <w:szCs w:val="26"/>
+                <w:lang w:val="vi-VN"/>
+              </w:rPr>
+            </w:pPr>
+            <w:r>
+              <w:rPr>
+                <w:rFonts w:ascii="Times New Roman" w:hAnsi="Times New Roman" w:cs="Times New Roman"/>
+                <w:bCs/>
+                <w:sz w:val="26"/>
+                <w:szCs w:val="26"/>
+              </w:rPr>
+              <w:t>Tất</w:t>
+            </w:r>
+            <w:r>
+              <w:rPr>
+                <w:rFonts w:ascii="Times New Roman" w:hAnsi="Times New Roman" w:cs="Times New Roman"/>
+                <w:bCs/>
+                <w:sz w:val="26"/>
+                <w:szCs w:val="26"/>
+                <w:lang w:val="vi-VN"/>
+              </w:rPr>
+              <w:t xml:space="preserve"> cả thành viên</w:t>
+            </w:r>
           </w:p>
         </w:tc>
         <w:tc>
@@ -1297,11 +1666,31 @@
             <w:pPr>
               <w:rPr>
                 <w:rFonts w:ascii="Times New Roman" w:hAnsi="Times New Roman" w:cs="Times New Roman"/>
-                <w:b/>
-                <w:sz w:val="26"/>
-                <w:szCs w:val="26"/>
-              </w:rPr>
-            </w:pPr>
+                <w:bCs/>
+                <w:sz w:val="26"/>
+                <w:szCs w:val="26"/>
+                <w:lang w:val="vi-VN"/>
+              </w:rPr>
+            </w:pPr>
+            <w:r>
+              <w:rPr>
+                <w:rFonts w:ascii="Times New Roman" w:hAnsi="Times New Roman" w:cs="Times New Roman"/>
+                <w:bCs/>
+                <w:sz w:val="26"/>
+                <w:szCs w:val="26"/>
+              </w:rPr>
+              <w:t>100</w:t>
+            </w:r>
+            <w:r>
+              <w:rPr>
+                <w:rFonts w:ascii="Times New Roman" w:hAnsi="Times New Roman" w:cs="Times New Roman"/>
+                <w:bCs/>
+                <w:sz w:val="26"/>
+                <w:szCs w:val="26"/>
+                <w:lang w:val="vi-VN"/>
+              </w:rPr>
+              <w:t>%</w:t>
+            </w:r>
           </w:p>
         </w:tc>
         <w:tc>
@@ -1379,11 +1768,21 @@
             <w:pPr>
               <w:rPr>
                 <w:rFonts w:ascii="Times New Roman" w:hAnsi="Times New Roman" w:cs="Times New Roman"/>
-                <w:b/>
-                <w:sz w:val="26"/>
-                <w:szCs w:val="26"/>
-              </w:rPr>
-            </w:pPr>
+                <w:bCs/>
+                <w:sz w:val="26"/>
+                <w:szCs w:val="26"/>
+              </w:rPr>
+            </w:pPr>
+            <w:r>
+              <w:rPr>
+                <w:rFonts w:ascii="Times New Roman" w:hAnsi="Times New Roman" w:cs="Times New Roman"/>
+                <w:bCs/>
+                <w:sz w:val="26"/>
+                <w:szCs w:val="26"/>
+                <w:lang w:val="vi-VN"/>
+              </w:rPr>
+              <w:t>3.Phân chia công việc (Chi tiết các công việc)</w:t>
+            </w:r>
           </w:p>
         </w:tc>
         <w:tc>
@@ -1399,11 +1798,31 @@
             <w:pPr>
               <w:rPr>
                 <w:rFonts w:ascii="Times New Roman" w:hAnsi="Times New Roman" w:cs="Times New Roman"/>
-                <w:b/>
-                <w:sz w:val="26"/>
-                <w:szCs w:val="26"/>
-              </w:rPr>
-            </w:pPr>
+                <w:bCs/>
+                <w:sz w:val="26"/>
+                <w:szCs w:val="26"/>
+                <w:lang w:val="vi-VN"/>
+              </w:rPr>
+            </w:pPr>
+            <w:r>
+              <w:rPr>
+                <w:rFonts w:ascii="Times New Roman" w:hAnsi="Times New Roman" w:cs="Times New Roman"/>
+                <w:bCs/>
+                <w:sz w:val="26"/>
+                <w:szCs w:val="26"/>
+              </w:rPr>
+              <w:t>Trần</w:t>
+            </w:r>
+            <w:r>
+              <w:rPr>
+                <w:rFonts w:ascii="Times New Roman" w:hAnsi="Times New Roman" w:cs="Times New Roman"/>
+                <w:bCs/>
+                <w:sz w:val="26"/>
+                <w:szCs w:val="26"/>
+                <w:lang w:val="vi-VN"/>
+              </w:rPr>
+              <w:t xml:space="preserve"> Ngọc Phát</w:t>
+            </w:r>
           </w:p>
         </w:tc>
         <w:tc>
@@ -1418,11 +1837,32 @@
             <w:pPr>
               <w:rPr>
                 <w:rFonts w:ascii="Times New Roman" w:hAnsi="Times New Roman" w:cs="Times New Roman"/>
-                <w:b/>
-                <w:sz w:val="26"/>
-                <w:szCs w:val="26"/>
-              </w:rPr>
-            </w:pPr>
+                <w:bCs/>
+                <w:sz w:val="26"/>
+                <w:szCs w:val="26"/>
+                <w:lang w:val="vi-VN"/>
+              </w:rPr>
+            </w:pPr>
+            <w:r>
+              <w:rPr>
+                <w:rFonts w:ascii="Times New Roman" w:hAnsi="Times New Roman" w:cs="Times New Roman"/>
+                <w:bCs/>
+                <w:sz w:val="26"/>
+                <w:szCs w:val="26"/>
+                <w:lang w:val="vi-VN"/>
+              </w:rPr>
+              <w:t>100</w:t>
+            </w:r>
+            <w:r>
+              <w:rPr>
+                <w:rFonts w:ascii="Times New Roman" w:hAnsi="Times New Roman" w:cs="Times New Roman"/>
+                <w:bCs/>
+                <w:sz w:val="26"/>
+                <w:szCs w:val="26"/>
+                <w:lang w:val="vi-VN"/>
+              </w:rPr>
+              <w:t>%</w:t>
+            </w:r>
           </w:p>
         </w:tc>
         <w:tc>
@@ -1500,11 +1940,21 @@
             <w:pPr>
               <w:rPr>
                 <w:rFonts w:ascii="Times New Roman" w:hAnsi="Times New Roman" w:cs="Times New Roman"/>
-                <w:b/>
-                <w:sz w:val="26"/>
-                <w:szCs w:val="26"/>
-              </w:rPr>
-            </w:pPr>
+                <w:bCs/>
+                <w:sz w:val="26"/>
+                <w:szCs w:val="26"/>
+              </w:rPr>
+            </w:pPr>
+            <w:r>
+              <w:rPr>
+                <w:rFonts w:ascii="Times New Roman" w:hAnsi="Times New Roman" w:cs="Times New Roman"/>
+                <w:bCs/>
+                <w:sz w:val="26"/>
+                <w:szCs w:val="26"/>
+                <w:lang w:val="vi-VN"/>
+              </w:rPr>
+              <w:t>4.Tìm hiểu về các quy trình nghiệp vụ cần thiết (Tìm hiểu về các hệ thống ứng dụng thực tế).</w:t>
+            </w:r>
           </w:p>
         </w:tc>
         <w:tc>
@@ -1520,11 +1970,31 @@
             <w:pPr>
               <w:rPr>
                 <w:rFonts w:ascii="Times New Roman" w:hAnsi="Times New Roman" w:cs="Times New Roman"/>
-                <w:b/>
-                <w:sz w:val="26"/>
-                <w:szCs w:val="26"/>
-              </w:rPr>
-            </w:pPr>
+                <w:bCs/>
+                <w:sz w:val="26"/>
+                <w:szCs w:val="26"/>
+                <w:lang w:val="vi-VN"/>
+              </w:rPr>
+            </w:pPr>
+            <w:r>
+              <w:rPr>
+                <w:rFonts w:ascii="Times New Roman" w:hAnsi="Times New Roman" w:cs="Times New Roman"/>
+                <w:bCs/>
+                <w:sz w:val="26"/>
+                <w:szCs w:val="26"/>
+              </w:rPr>
+              <w:t>Tất</w:t>
+            </w:r>
+            <w:r>
+              <w:rPr>
+                <w:rFonts w:ascii="Times New Roman" w:hAnsi="Times New Roman" w:cs="Times New Roman"/>
+                <w:bCs/>
+                <w:sz w:val="26"/>
+                <w:szCs w:val="26"/>
+                <w:lang w:val="vi-VN"/>
+              </w:rPr>
+              <w:t xml:space="preserve"> cả các thành viên</w:t>
+            </w:r>
           </w:p>
         </w:tc>
         <w:tc>
@@ -1539,11 +2009,31 @@
             <w:pPr>
               <w:rPr>
                 <w:rFonts w:ascii="Times New Roman" w:hAnsi="Times New Roman" w:cs="Times New Roman"/>
-                <w:b/>
-                <w:sz w:val="26"/>
-                <w:szCs w:val="26"/>
-              </w:rPr>
-            </w:pPr>
+                <w:bCs/>
+                <w:sz w:val="26"/>
+                <w:szCs w:val="26"/>
+                <w:lang w:val="vi-VN"/>
+              </w:rPr>
+            </w:pPr>
+            <w:r>
+              <w:rPr>
+                <w:rFonts w:ascii="Times New Roman" w:hAnsi="Times New Roman" w:cs="Times New Roman"/>
+                <w:bCs/>
+                <w:sz w:val="26"/>
+                <w:szCs w:val="26"/>
+              </w:rPr>
+              <w:t>75</w:t>
+            </w:r>
+            <w:r>
+              <w:rPr>
+                <w:rFonts w:ascii="Times New Roman" w:hAnsi="Times New Roman" w:cs="Times New Roman"/>
+                <w:bCs/>
+                <w:sz w:val="26"/>
+                <w:szCs w:val="26"/>
+                <w:lang w:val="vi-VN"/>
+              </w:rPr>
+              <w:t>%</w:t>
+            </w:r>
           </w:p>
         </w:tc>
         <w:tc>
@@ -2724,51 +3214,7 @@
                 <w:sz w:val="26"/>
                 <w:szCs w:val="26"/>
               </w:rPr>
-              <w:t xml:space="preserve">: </w:t>
-            </w:r>
-            <w:proofErr w:type="gramStart"/>
-            <w:r>
-              <w:rPr>
-                <w:rFonts w:ascii="Times New Roman" w:hAnsi="Times New Roman" w:cs="Times New Roman"/>
-                <w:sz w:val="26"/>
-                <w:szCs w:val="26"/>
-              </w:rPr>
-              <w:t xml:space="preserve"> ..</w:t>
-            </w:r>
-            <w:proofErr w:type="gramEnd"/>
-            <w:r>
-              <w:rPr>
-                <w:rFonts w:ascii="Times New Roman" w:hAnsi="Times New Roman" w:cs="Times New Roman"/>
-                <w:sz w:val="26"/>
-                <w:szCs w:val="26"/>
-              </w:rPr>
-              <w:t>/../2018</w:t>
-            </w:r>
-          </w:p>
-          <w:p>
-            <w:pPr>
-              <w:rPr>
-                <w:rFonts w:ascii="Times New Roman" w:hAnsi="Times New Roman" w:cs="Times New Roman"/>
-                <w:sz w:val="26"/>
-                <w:szCs w:val="26"/>
-              </w:rPr>
-            </w:pPr>
-            <w:r>
-              <w:rPr>
-                <w:rFonts w:ascii="Times New Roman" w:hAnsi="Times New Roman" w:cs="Times New Roman"/>
-                <w:sz w:val="26"/>
-                <w:szCs w:val="26"/>
-              </w:rPr>
-              <w:t xml:space="preserve">Đến: </w:t>
-            </w:r>
-            <w:proofErr w:type="gramStart"/>
-            <w:r>
-              <w:rPr>
-                <w:rFonts w:ascii="Times New Roman" w:hAnsi="Times New Roman" w:cs="Times New Roman"/>
-                <w:sz w:val="26"/>
-                <w:szCs w:val="26"/>
-              </w:rPr>
-              <w:t xml:space="preserve"> </w:t>
+              <w:t xml:space="preserve">:  </w:t>
             </w:r>
             <w:r>
               <w:rPr>
@@ -2776,16 +3222,7 @@
                 <w:sz w:val="26"/>
                 <w:szCs w:val="26"/>
               </w:rPr>
-              <w:t>..</w:t>
-            </w:r>
-            <w:proofErr w:type="gramEnd"/>
-            <w:r>
-              <w:rPr>
-                <w:rFonts w:ascii="Times New Roman" w:hAnsi="Times New Roman" w:cs="Times New Roman"/>
-                <w:sz w:val="26"/>
-                <w:szCs w:val="26"/>
-              </w:rPr>
-              <w:t>/../2018</w:t>
+              <w:t>22</w:t>
             </w:r>
             <w:r>
               <w:rPr>
@@ -2793,6 +3230,95 @@
                 <w:sz w:val="26"/>
                 <w:szCs w:val="26"/>
               </w:rPr>
+              <w:t>/</w:t>
+            </w:r>
+            <w:r>
+              <w:rPr>
+                <w:rFonts w:ascii="Times New Roman" w:hAnsi="Times New Roman" w:cs="Times New Roman"/>
+                <w:sz w:val="26"/>
+                <w:szCs w:val="26"/>
+              </w:rPr>
+              <w:t>08</w:t>
+            </w:r>
+            <w:r>
+              <w:rPr>
+                <w:rFonts w:ascii="Times New Roman" w:hAnsi="Times New Roman" w:cs="Times New Roman"/>
+                <w:sz w:val="26"/>
+                <w:szCs w:val="26"/>
+              </w:rPr>
+              <w:t>/</w:t>
+            </w:r>
+            <w:r>
+              <w:rPr>
+                <w:rFonts w:ascii="Times New Roman" w:hAnsi="Times New Roman" w:cs="Times New Roman"/>
+                <w:sz w:val="26"/>
+                <w:szCs w:val="26"/>
+              </w:rPr>
+              <w:t>2023</w:t>
+            </w:r>
+          </w:p>
+          <w:p>
+            <w:pPr>
+              <w:rPr>
+                <w:rFonts w:ascii="Times New Roman" w:hAnsi="Times New Roman" w:cs="Times New Roman"/>
+                <w:sz w:val="26"/>
+                <w:szCs w:val="26"/>
+              </w:rPr>
+            </w:pPr>
+            <w:r>
+              <w:rPr>
+                <w:rFonts w:ascii="Times New Roman" w:hAnsi="Times New Roman" w:cs="Times New Roman"/>
+                <w:sz w:val="26"/>
+                <w:szCs w:val="26"/>
+              </w:rPr>
+              <w:t xml:space="preserve">Đến:  </w:t>
+            </w:r>
+            <w:r>
+              <w:rPr>
+                <w:rFonts w:ascii="Times New Roman" w:hAnsi="Times New Roman" w:cs="Times New Roman"/>
+                <w:sz w:val="26"/>
+                <w:szCs w:val="26"/>
+              </w:rPr>
+              <w:t>28</w:t>
+            </w:r>
+            <w:r>
+              <w:rPr>
+                <w:rFonts w:ascii="Times New Roman" w:hAnsi="Times New Roman" w:cs="Times New Roman"/>
+                <w:sz w:val="26"/>
+                <w:szCs w:val="26"/>
+              </w:rPr>
+              <w:t>/</w:t>
+            </w:r>
+            <w:r>
+              <w:rPr>
+                <w:rFonts w:ascii="Times New Roman" w:hAnsi="Times New Roman" w:cs="Times New Roman"/>
+                <w:sz w:val="26"/>
+                <w:szCs w:val="26"/>
+              </w:rPr>
+              <w:t>08</w:t>
+            </w:r>
+            <w:r>
+              <w:rPr>
+                <w:rFonts w:ascii="Times New Roman" w:hAnsi="Times New Roman" w:cs="Times New Roman"/>
+                <w:sz w:val="26"/>
+                <w:szCs w:val="26"/>
+              </w:rPr>
+              <w:t>/</w:t>
+            </w:r>
+            <w:r>
+              <w:rPr>
+                <w:rFonts w:ascii="Times New Roman" w:hAnsi="Times New Roman" w:cs="Times New Roman"/>
+                <w:sz w:val="26"/>
+                <w:szCs w:val="26"/>
+              </w:rPr>
+              <w:t>2023</w:t>
+            </w:r>
+            <w:r>
+              <w:rPr>
+                <w:rFonts w:ascii="Times New Roman" w:hAnsi="Times New Roman" w:cs="Times New Roman"/>
+                <w:sz w:val="26"/>
+                <w:szCs w:val="26"/>
+              </w:rPr>
               <w:t>)</w:t>
             </w:r>
           </w:p>
@@ -2813,6 +3339,14 @@
                 <w:szCs w:val="26"/>
               </w:rPr>
             </w:pPr>
+            <w:r>
+              <w:rPr>
+                <w:rFonts w:ascii="Times New Roman" w:eastAsia="Calibri" w:hAnsi="Times New Roman" w:cs="Times New Roman"/>
+                <w:sz w:val="26"/>
+                <w:szCs w:val="26"/>
+              </w:rPr>
+              <w:t>1.Phân tích yêu cầu của đồ án và đưa ra các mô hình cần vẽ.</w:t>
+            </w:r>
           </w:p>
         </w:tc>
         <w:tc>
@@ -2829,8 +3363,26 @@
                 <w:rFonts w:ascii="Times New Roman" w:hAnsi="Times New Roman" w:cs="Times New Roman"/>
                 <w:sz w:val="26"/>
                 <w:szCs w:val="26"/>
-              </w:rPr>
-            </w:pPr>
+                <w:lang w:val="vi-VN"/>
+              </w:rPr>
+            </w:pPr>
+            <w:r>
+              <w:rPr>
+                <w:rFonts w:ascii="Times New Roman" w:hAnsi="Times New Roman" w:cs="Times New Roman"/>
+                <w:sz w:val="26"/>
+                <w:szCs w:val="26"/>
+              </w:rPr>
+              <w:t>Tất</w:t>
+            </w:r>
+            <w:r>
+              <w:rPr>
+                <w:rFonts w:ascii="Times New Roman" w:hAnsi="Times New Roman" w:cs="Times New Roman"/>
+                <w:sz w:val="26"/>
+                <w:szCs w:val="26"/>
+                <w:lang w:val="vi-VN"/>
+              </w:rPr>
+              <w:t xml:space="preserve"> cả thành viên</w:t>
+            </w:r>
           </w:p>
         </w:tc>
         <w:tc>
@@ -2846,8 +3398,26 @@
                 <w:rFonts w:ascii="Times New Roman" w:hAnsi="Times New Roman" w:cs="Times New Roman"/>
                 <w:sz w:val="26"/>
                 <w:szCs w:val="26"/>
-              </w:rPr>
-            </w:pPr>
+                <w:lang w:val="vi-VN"/>
+              </w:rPr>
+            </w:pPr>
+            <w:r>
+              <w:rPr>
+                <w:rFonts w:ascii="Times New Roman" w:hAnsi="Times New Roman" w:cs="Times New Roman"/>
+                <w:sz w:val="26"/>
+                <w:szCs w:val="26"/>
+              </w:rPr>
+              <w:t>30</w:t>
+            </w:r>
+            <w:r>
+              <w:rPr>
+                <w:rFonts w:ascii="Times New Roman" w:hAnsi="Times New Roman" w:cs="Times New Roman"/>
+                <w:sz w:val="26"/>
+                <w:szCs w:val="26"/>
+                <w:lang w:val="vi-VN"/>
+              </w:rPr>
+              <w:t>%</w:t>
+            </w:r>
           </w:p>
         </w:tc>
         <w:tc>
@@ -2923,6 +3493,14 @@
                 <w:szCs w:val="26"/>
               </w:rPr>
             </w:pPr>
+            <w:r>
+              <w:rPr>
+                <w:rFonts w:ascii="Times New Roman" w:eastAsia="Calibri" w:hAnsi="Times New Roman" w:cs="Times New Roman"/>
+                <w:sz w:val="26"/>
+                <w:szCs w:val="26"/>
+              </w:rPr>
+              <w:t>2.Giới hạn mục tiêu của đồ án.</w:t>
+            </w:r>
           </w:p>
         </w:tc>
         <w:tc>
@@ -2940,8 +3518,26 @@
                 <w:rFonts w:ascii="Times New Roman" w:hAnsi="Times New Roman" w:cs="Times New Roman"/>
                 <w:sz w:val="26"/>
                 <w:szCs w:val="26"/>
-              </w:rPr>
-            </w:pPr>
+                <w:lang w:val="vi-VN"/>
+              </w:rPr>
+            </w:pPr>
+            <w:r>
+              <w:rPr>
+                <w:rFonts w:ascii="Times New Roman" w:hAnsi="Times New Roman" w:cs="Times New Roman"/>
+                <w:sz w:val="26"/>
+                <w:szCs w:val="26"/>
+              </w:rPr>
+              <w:t>Trần</w:t>
+            </w:r>
+            <w:r>
+              <w:rPr>
+                <w:rFonts w:ascii="Times New Roman" w:hAnsi="Times New Roman" w:cs="Times New Roman"/>
+                <w:sz w:val="26"/>
+                <w:szCs w:val="26"/>
+                <w:lang w:val="vi-VN"/>
+              </w:rPr>
+              <w:t xml:space="preserve"> Nguyên Vũ</w:t>
+            </w:r>
           </w:p>
         </w:tc>
         <w:tc>
@@ -2958,8 +3554,26 @@
                 <w:rFonts w:ascii="Times New Roman" w:hAnsi="Times New Roman" w:cs="Times New Roman"/>
                 <w:sz w:val="26"/>
                 <w:szCs w:val="26"/>
-              </w:rPr>
-            </w:pPr>
+                <w:lang w:val="vi-VN"/>
+              </w:rPr>
+            </w:pPr>
+            <w:r>
+              <w:rPr>
+                <w:rFonts w:ascii="Times New Roman" w:hAnsi="Times New Roman" w:cs="Times New Roman"/>
+                <w:sz w:val="26"/>
+                <w:szCs w:val="26"/>
+              </w:rPr>
+              <w:t>100</w:t>
+            </w:r>
+            <w:r>
+              <w:rPr>
+                <w:rFonts w:ascii="Times New Roman" w:hAnsi="Times New Roman" w:cs="Times New Roman"/>
+                <w:sz w:val="26"/>
+                <w:szCs w:val="26"/>
+                <w:lang w:val="vi-VN"/>
+              </w:rPr>
+              <w:t>%</w:t>
+            </w:r>
           </w:p>
         </w:tc>
         <w:tc>
@@ -3037,6 +3651,14 @@
                 <w:szCs w:val="26"/>
               </w:rPr>
             </w:pPr>
+            <w:r>
+              <w:rPr>
+                <w:rFonts w:ascii="Times New Roman" w:eastAsia="Calibri" w:hAnsi="Times New Roman" w:cs="Times New Roman"/>
+                <w:sz w:val="26"/>
+                <w:szCs w:val="26"/>
+              </w:rPr>
+              <w:t>3.Chuẩn bị các file báo cáo đồ án.</w:t>
+            </w:r>
           </w:p>
         </w:tc>
         <w:tc>
@@ -3054,8 +3676,26 @@
                 <w:rFonts w:ascii="Times New Roman" w:hAnsi="Times New Roman" w:cs="Times New Roman"/>
                 <w:sz w:val="26"/>
                 <w:szCs w:val="26"/>
-              </w:rPr>
-            </w:pPr>
+                <w:lang w:val="vi-VN"/>
+              </w:rPr>
+            </w:pPr>
+            <w:r>
+              <w:rPr>
+                <w:rFonts w:ascii="Times New Roman" w:hAnsi="Times New Roman" w:cs="Times New Roman"/>
+                <w:sz w:val="26"/>
+                <w:szCs w:val="26"/>
+              </w:rPr>
+              <w:t>Trần</w:t>
+            </w:r>
+            <w:r>
+              <w:rPr>
+                <w:rFonts w:ascii="Times New Roman" w:hAnsi="Times New Roman" w:cs="Times New Roman"/>
+                <w:sz w:val="26"/>
+                <w:szCs w:val="26"/>
+                <w:lang w:val="vi-VN"/>
+              </w:rPr>
+              <w:t xml:space="preserve"> Thanh Vy</w:t>
+            </w:r>
           </w:p>
         </w:tc>
         <w:tc>
@@ -3072,8 +3712,26 @@
                 <w:rFonts w:ascii="Times New Roman" w:hAnsi="Times New Roman" w:cs="Times New Roman"/>
                 <w:sz w:val="26"/>
                 <w:szCs w:val="26"/>
-              </w:rPr>
-            </w:pPr>
+                <w:lang w:val="vi-VN"/>
+              </w:rPr>
+            </w:pPr>
+            <w:r>
+              <w:rPr>
+                <w:rFonts w:ascii="Times New Roman" w:hAnsi="Times New Roman" w:cs="Times New Roman"/>
+                <w:sz w:val="26"/>
+                <w:szCs w:val="26"/>
+              </w:rPr>
+              <w:t>100</w:t>
+            </w:r>
+            <w:r>
+              <w:rPr>
+                <w:rFonts w:ascii="Times New Roman" w:hAnsi="Times New Roman" w:cs="Times New Roman"/>
+                <w:sz w:val="26"/>
+                <w:szCs w:val="26"/>
+                <w:lang w:val="vi-VN"/>
+              </w:rPr>
+              <w:t>%</w:t>
+            </w:r>
           </w:p>
         </w:tc>
         <w:tc>
@@ -3151,6 +3809,14 @@
                 <w:szCs w:val="26"/>
               </w:rPr>
             </w:pPr>
+            <w:r>
+              <w:rPr>
+                <w:rFonts w:ascii="Times New Roman" w:eastAsia="Calibri" w:hAnsi="Times New Roman" w:cs="Times New Roman"/>
+                <w:sz w:val="26"/>
+                <w:szCs w:val="26"/>
+              </w:rPr>
+              <w:t>4. Phân công và lên kế hoạch cụ thể thực hiện.</w:t>
+            </w:r>
           </w:p>
         </w:tc>
         <w:tc>
@@ -3168,8 +3834,26 @@
                 <w:rFonts w:ascii="Times New Roman" w:hAnsi="Times New Roman" w:cs="Times New Roman"/>
                 <w:sz w:val="26"/>
                 <w:szCs w:val="26"/>
-              </w:rPr>
-            </w:pPr>
+                <w:lang w:val="vi-VN"/>
+              </w:rPr>
+            </w:pPr>
+            <w:r>
+              <w:rPr>
+                <w:rFonts w:ascii="Times New Roman" w:hAnsi="Times New Roman" w:cs="Times New Roman"/>
+                <w:sz w:val="26"/>
+                <w:szCs w:val="26"/>
+              </w:rPr>
+              <w:t>Trần</w:t>
+            </w:r>
+            <w:r>
+              <w:rPr>
+                <w:rFonts w:ascii="Times New Roman" w:hAnsi="Times New Roman" w:cs="Times New Roman"/>
+                <w:sz w:val="26"/>
+                <w:szCs w:val="26"/>
+                <w:lang w:val="vi-VN"/>
+              </w:rPr>
+              <w:t xml:space="preserve"> Ngọc Phát</w:t>
+            </w:r>
           </w:p>
         </w:tc>
         <w:tc>
@@ -3186,8 +3870,26 @@
                 <w:rFonts w:ascii="Times New Roman" w:hAnsi="Times New Roman" w:cs="Times New Roman"/>
                 <w:sz w:val="26"/>
                 <w:szCs w:val="26"/>
-              </w:rPr>
-            </w:pPr>
+                <w:lang w:val="vi-VN"/>
+              </w:rPr>
+            </w:pPr>
+            <w:r>
+              <w:rPr>
+                <w:rFonts w:ascii="Times New Roman" w:hAnsi="Times New Roman" w:cs="Times New Roman"/>
+                <w:sz w:val="26"/>
+                <w:szCs w:val="26"/>
+              </w:rPr>
+              <w:t>100</w:t>
+            </w:r>
+            <w:r>
+              <w:rPr>
+                <w:rFonts w:ascii="Times New Roman" w:hAnsi="Times New Roman" w:cs="Times New Roman"/>
+                <w:sz w:val="26"/>
+                <w:szCs w:val="26"/>
+                <w:lang w:val="vi-VN"/>
+              </w:rPr>
+              <w:t>%</w:t>
+            </w:r>
           </w:p>
         </w:tc>
         <w:tc>
@@ -3265,6 +3967,14 @@
                 <w:szCs w:val="26"/>
               </w:rPr>
             </w:pPr>
+            <w:r>
+              <w:rPr>
+                <w:rFonts w:ascii="Times New Roman" w:eastAsia="Calibri" w:hAnsi="Times New Roman" w:cs="Times New Roman"/>
+                <w:sz w:val="26"/>
+                <w:szCs w:val="26"/>
+              </w:rPr>
+              <w:t>5.Ôn lại các kiến thức cũ liên quan đến môn phân tích thiết kế hệ thống.</w:t>
+            </w:r>
           </w:p>
         </w:tc>
         <w:tc>
@@ -3282,8 +3992,26 @@
                 <w:rFonts w:ascii="Times New Roman" w:hAnsi="Times New Roman" w:cs="Times New Roman"/>
                 <w:sz w:val="26"/>
                 <w:szCs w:val="26"/>
-              </w:rPr>
-            </w:pPr>
+                <w:lang w:val="vi-VN"/>
+              </w:rPr>
+            </w:pPr>
+            <w:r>
+              <w:rPr>
+                <w:rFonts w:ascii="Times New Roman" w:hAnsi="Times New Roman" w:cs="Times New Roman"/>
+                <w:sz w:val="26"/>
+                <w:szCs w:val="26"/>
+              </w:rPr>
+              <w:t>Tất</w:t>
+            </w:r>
+            <w:r>
+              <w:rPr>
+                <w:rFonts w:ascii="Times New Roman" w:hAnsi="Times New Roman" w:cs="Times New Roman"/>
+                <w:sz w:val="26"/>
+                <w:szCs w:val="26"/>
+                <w:lang w:val="vi-VN"/>
+              </w:rPr>
+              <w:t xml:space="preserve"> cả thành viên</w:t>
+            </w:r>
           </w:p>
         </w:tc>
         <w:tc>
@@ -3300,8 +4028,26 @@
                 <w:rFonts w:ascii="Times New Roman" w:hAnsi="Times New Roman" w:cs="Times New Roman"/>
                 <w:sz w:val="26"/>
                 <w:szCs w:val="26"/>
-              </w:rPr>
-            </w:pPr>
+                <w:lang w:val="vi-VN"/>
+              </w:rPr>
+            </w:pPr>
+            <w:r>
+              <w:rPr>
+                <w:rFonts w:ascii="Times New Roman" w:hAnsi="Times New Roman" w:cs="Times New Roman"/>
+                <w:sz w:val="26"/>
+                <w:szCs w:val="26"/>
+              </w:rPr>
+              <w:t>75</w:t>
+            </w:r>
+            <w:r>
+              <w:rPr>
+                <w:rFonts w:ascii="Times New Roman" w:hAnsi="Times New Roman" w:cs="Times New Roman"/>
+                <w:sz w:val="26"/>
+                <w:szCs w:val="26"/>
+                <w:lang w:val="vi-VN"/>
+              </w:rPr>
+              <w:t>%</w:t>
+            </w:r>
           </w:p>
         </w:tc>
         <w:tc>
@@ -4311,51 +5057,25 @@
                 <w:sz w:val="26"/>
                 <w:szCs w:val="26"/>
               </w:rPr>
-              <w:t xml:space="preserve">: </w:t>
+              <w:t>:  ../../2018</w:t>
             </w:r>
-            <w:proofErr w:type="gramStart"/>
+          </w:p>
+          <w:p>
+            <w:pPr>
+              <w:rPr>
+                <w:rFonts w:ascii="Times New Roman" w:hAnsi="Times New Roman" w:cs="Times New Roman"/>
+                <w:sz w:val="26"/>
+                <w:szCs w:val="26"/>
+              </w:rPr>
+            </w:pPr>
             <w:r>
               <w:rPr>
                 <w:rFonts w:ascii="Times New Roman" w:hAnsi="Times New Roman" w:cs="Times New Roman"/>
                 <w:sz w:val="26"/>
                 <w:szCs w:val="26"/>
               </w:rPr>
-              <w:t xml:space="preserve"> ..</w:t>
-            </w:r>
-            <w:proofErr w:type="gramEnd"/>
-            <w:r>
-              <w:rPr>
-                <w:rFonts w:ascii="Times New Roman" w:hAnsi="Times New Roman" w:cs="Times New Roman"/>
-                <w:sz w:val="26"/>
-                <w:szCs w:val="26"/>
-              </w:rPr>
-              <w:t>/../2018</w:t>
-            </w:r>
-          </w:p>
-          <w:p>
-            <w:pPr>
-              <w:rPr>
-                <w:rFonts w:ascii="Times New Roman" w:hAnsi="Times New Roman" w:cs="Times New Roman"/>
-                <w:sz w:val="26"/>
-                <w:szCs w:val="26"/>
-              </w:rPr>
-            </w:pPr>
-            <w:r>
-              <w:rPr>
-                <w:rFonts w:ascii="Times New Roman" w:hAnsi="Times New Roman" w:cs="Times New Roman"/>
-                <w:sz w:val="26"/>
-                <w:szCs w:val="26"/>
-              </w:rPr>
-              <w:t xml:space="preserve">Đến: </w:t>
-            </w:r>
-            <w:proofErr w:type="gramStart"/>
-            <w:r>
-              <w:rPr>
-                <w:rFonts w:ascii="Times New Roman" w:hAnsi="Times New Roman" w:cs="Times New Roman"/>
-                <w:sz w:val="26"/>
-                <w:szCs w:val="26"/>
-              </w:rPr>
-              <w:t xml:space="preserve"> </w:t>
+              <w:lastRenderedPageBreak/>
+              <w:t xml:space="preserve">Đến:  </w:t>
             </w:r>
             <w:r>
               <w:rPr>
@@ -4363,16 +5083,7 @@
                 <w:sz w:val="26"/>
                 <w:szCs w:val="26"/>
               </w:rPr>
-              <w:t>..</w:t>
-            </w:r>
-            <w:proofErr w:type="gramEnd"/>
-            <w:r>
-              <w:rPr>
-                <w:rFonts w:ascii="Times New Roman" w:hAnsi="Times New Roman" w:cs="Times New Roman"/>
-                <w:sz w:val="26"/>
-                <w:szCs w:val="26"/>
-              </w:rPr>
-              <w:t>/../2018</w:t>
+              <w:t>../../2018</w:t>
             </w:r>
             <w:r>
               <w:rPr>
@@ -5898,51 +6609,24 @@
                 <w:sz w:val="26"/>
                 <w:szCs w:val="26"/>
               </w:rPr>
-              <w:t xml:space="preserve">: </w:t>
+              <w:t>:  ../../2018</w:t>
             </w:r>
-            <w:proofErr w:type="gramStart"/>
+          </w:p>
+          <w:p>
+            <w:pPr>
+              <w:rPr>
+                <w:rFonts w:ascii="Times New Roman" w:hAnsi="Times New Roman" w:cs="Times New Roman"/>
+                <w:sz w:val="26"/>
+                <w:szCs w:val="26"/>
+              </w:rPr>
+            </w:pPr>
             <w:r>
               <w:rPr>
                 <w:rFonts w:ascii="Times New Roman" w:hAnsi="Times New Roman" w:cs="Times New Roman"/>
                 <w:sz w:val="26"/>
                 <w:szCs w:val="26"/>
               </w:rPr>
-              <w:t xml:space="preserve"> ..</w:t>
-            </w:r>
-            <w:proofErr w:type="gramEnd"/>
-            <w:r>
-              <w:rPr>
-                <w:rFonts w:ascii="Times New Roman" w:hAnsi="Times New Roman" w:cs="Times New Roman"/>
-                <w:sz w:val="26"/>
-                <w:szCs w:val="26"/>
-              </w:rPr>
-              <w:t>/../2018</w:t>
-            </w:r>
-          </w:p>
-          <w:p>
-            <w:pPr>
-              <w:rPr>
-                <w:rFonts w:ascii="Times New Roman" w:hAnsi="Times New Roman" w:cs="Times New Roman"/>
-                <w:sz w:val="26"/>
-                <w:szCs w:val="26"/>
-              </w:rPr>
-            </w:pPr>
-            <w:r>
-              <w:rPr>
-                <w:rFonts w:ascii="Times New Roman" w:hAnsi="Times New Roman" w:cs="Times New Roman"/>
-                <w:sz w:val="26"/>
-                <w:szCs w:val="26"/>
-              </w:rPr>
-              <w:t xml:space="preserve">Đến: </w:t>
-            </w:r>
-            <w:proofErr w:type="gramStart"/>
-            <w:r>
-              <w:rPr>
-                <w:rFonts w:ascii="Times New Roman" w:hAnsi="Times New Roman" w:cs="Times New Roman"/>
-                <w:sz w:val="26"/>
-                <w:szCs w:val="26"/>
-              </w:rPr>
-              <w:t xml:space="preserve"> </w:t>
+              <w:t xml:space="preserve">Đến:  </w:t>
             </w:r>
             <w:r>
               <w:rPr>
@@ -5950,16 +6634,7 @@
                 <w:sz w:val="26"/>
                 <w:szCs w:val="26"/>
               </w:rPr>
-              <w:t>..</w:t>
-            </w:r>
-            <w:proofErr w:type="gramEnd"/>
-            <w:r>
-              <w:rPr>
-                <w:rFonts w:ascii="Times New Roman" w:hAnsi="Times New Roman" w:cs="Times New Roman"/>
-                <w:sz w:val="26"/>
-                <w:szCs w:val="26"/>
-              </w:rPr>
-              <w:t>/../2018</w:t>
+              <w:t>../../2018</w:t>
             </w:r>
             <w:r>
               <w:rPr>
@@ -7485,51 +8160,24 @@
                 <w:sz w:val="26"/>
                 <w:szCs w:val="26"/>
               </w:rPr>
-              <w:t xml:space="preserve">: </w:t>
+              <w:t>:  ../../2018</w:t>
             </w:r>
-            <w:proofErr w:type="gramStart"/>
+          </w:p>
+          <w:p>
+            <w:pPr>
+              <w:rPr>
+                <w:rFonts w:ascii="Times New Roman" w:hAnsi="Times New Roman" w:cs="Times New Roman"/>
+                <w:sz w:val="26"/>
+                <w:szCs w:val="26"/>
+              </w:rPr>
+            </w:pPr>
             <w:r>
               <w:rPr>
                 <w:rFonts w:ascii="Times New Roman" w:hAnsi="Times New Roman" w:cs="Times New Roman"/>
                 <w:sz w:val="26"/>
                 <w:szCs w:val="26"/>
               </w:rPr>
-              <w:t xml:space="preserve"> ..</w:t>
-            </w:r>
-            <w:proofErr w:type="gramEnd"/>
-            <w:r>
-              <w:rPr>
-                <w:rFonts w:ascii="Times New Roman" w:hAnsi="Times New Roman" w:cs="Times New Roman"/>
-                <w:sz w:val="26"/>
-                <w:szCs w:val="26"/>
-              </w:rPr>
-              <w:t>/../2018</w:t>
-            </w:r>
-          </w:p>
-          <w:p>
-            <w:pPr>
-              <w:rPr>
-                <w:rFonts w:ascii="Times New Roman" w:hAnsi="Times New Roman" w:cs="Times New Roman"/>
-                <w:sz w:val="26"/>
-                <w:szCs w:val="26"/>
-              </w:rPr>
-            </w:pPr>
-            <w:r>
-              <w:rPr>
-                <w:rFonts w:ascii="Times New Roman" w:hAnsi="Times New Roman" w:cs="Times New Roman"/>
-                <w:sz w:val="26"/>
-                <w:szCs w:val="26"/>
-              </w:rPr>
-              <w:t xml:space="preserve">Đến: </w:t>
-            </w:r>
-            <w:proofErr w:type="gramStart"/>
-            <w:r>
-              <w:rPr>
-                <w:rFonts w:ascii="Times New Roman" w:hAnsi="Times New Roman" w:cs="Times New Roman"/>
-                <w:sz w:val="26"/>
-                <w:szCs w:val="26"/>
-              </w:rPr>
-              <w:t xml:space="preserve"> </w:t>
+              <w:t xml:space="preserve">Đến:  </w:t>
             </w:r>
             <w:r>
               <w:rPr>
@@ -7537,16 +8185,7 @@
                 <w:sz w:val="26"/>
                 <w:szCs w:val="26"/>
               </w:rPr>
-              <w:t>..</w:t>
-            </w:r>
-            <w:proofErr w:type="gramEnd"/>
-            <w:r>
-              <w:rPr>
-                <w:rFonts w:ascii="Times New Roman" w:hAnsi="Times New Roman" w:cs="Times New Roman"/>
-                <w:sz w:val="26"/>
-                <w:szCs w:val="26"/>
-              </w:rPr>
-              <w:t>/../2018</w:t>
+              <w:t>../../2018</w:t>
             </w:r>
             <w:r>
               <w:rPr>
@@ -9186,51 +9825,24 @@
                 <w:sz w:val="26"/>
                 <w:szCs w:val="26"/>
               </w:rPr>
-              <w:t xml:space="preserve">: </w:t>
+              <w:t>:  ../../2018</w:t>
             </w:r>
-            <w:proofErr w:type="gramStart"/>
+          </w:p>
+          <w:p>
+            <w:pPr>
+              <w:rPr>
+                <w:rFonts w:ascii="Times New Roman" w:hAnsi="Times New Roman" w:cs="Times New Roman"/>
+                <w:sz w:val="26"/>
+                <w:szCs w:val="26"/>
+              </w:rPr>
+            </w:pPr>
             <w:r>
               <w:rPr>
                 <w:rFonts w:ascii="Times New Roman" w:hAnsi="Times New Roman" w:cs="Times New Roman"/>
                 <w:sz w:val="26"/>
                 <w:szCs w:val="26"/>
               </w:rPr>
-              <w:t xml:space="preserve"> ..</w:t>
-            </w:r>
-            <w:proofErr w:type="gramEnd"/>
-            <w:r>
-              <w:rPr>
-                <w:rFonts w:ascii="Times New Roman" w:hAnsi="Times New Roman" w:cs="Times New Roman"/>
-                <w:sz w:val="26"/>
-                <w:szCs w:val="26"/>
-              </w:rPr>
-              <w:t>/../2018</w:t>
-            </w:r>
-          </w:p>
-          <w:p>
-            <w:pPr>
-              <w:rPr>
-                <w:rFonts w:ascii="Times New Roman" w:hAnsi="Times New Roman" w:cs="Times New Roman"/>
-                <w:sz w:val="26"/>
-                <w:szCs w:val="26"/>
-              </w:rPr>
-            </w:pPr>
-            <w:r>
-              <w:rPr>
-                <w:rFonts w:ascii="Times New Roman" w:hAnsi="Times New Roman" w:cs="Times New Roman"/>
-                <w:sz w:val="26"/>
-                <w:szCs w:val="26"/>
-              </w:rPr>
-              <w:t xml:space="preserve">Đến: </w:t>
-            </w:r>
-            <w:proofErr w:type="gramStart"/>
-            <w:r>
-              <w:rPr>
-                <w:rFonts w:ascii="Times New Roman" w:hAnsi="Times New Roman" w:cs="Times New Roman"/>
-                <w:sz w:val="26"/>
-                <w:szCs w:val="26"/>
-              </w:rPr>
-              <w:t xml:space="preserve"> </w:t>
+              <w:t xml:space="preserve">Đến:  </w:t>
             </w:r>
             <w:r>
               <w:rPr>
@@ -9238,16 +9850,7 @@
                 <w:sz w:val="26"/>
                 <w:szCs w:val="26"/>
               </w:rPr>
-              <w:t>..</w:t>
-            </w:r>
-            <w:proofErr w:type="gramEnd"/>
-            <w:r>
-              <w:rPr>
-                <w:rFonts w:ascii="Times New Roman" w:hAnsi="Times New Roman" w:cs="Times New Roman"/>
-                <w:sz w:val="26"/>
-                <w:szCs w:val="26"/>
-              </w:rPr>
-              <w:t>/../2018</w:t>
+              <w:t>../../2018</w:t>
             </w:r>
             <w:r>
               <w:rPr>
@@ -10887,51 +11490,25 @@
                 <w:sz w:val="26"/>
                 <w:szCs w:val="26"/>
               </w:rPr>
-              <w:t xml:space="preserve">: </w:t>
+              <w:t>:  ../../2018</w:t>
             </w:r>
-            <w:proofErr w:type="gramStart"/>
+          </w:p>
+          <w:p>
+            <w:pPr>
+              <w:rPr>
+                <w:rFonts w:ascii="Times New Roman" w:hAnsi="Times New Roman" w:cs="Times New Roman"/>
+                <w:sz w:val="26"/>
+                <w:szCs w:val="26"/>
+              </w:rPr>
+            </w:pPr>
             <w:r>
               <w:rPr>
                 <w:rFonts w:ascii="Times New Roman" w:hAnsi="Times New Roman" w:cs="Times New Roman"/>
                 <w:sz w:val="26"/>
                 <w:szCs w:val="26"/>
               </w:rPr>
-              <w:t xml:space="preserve"> ..</w:t>
-            </w:r>
-            <w:proofErr w:type="gramEnd"/>
-            <w:r>
-              <w:rPr>
-                <w:rFonts w:ascii="Times New Roman" w:hAnsi="Times New Roman" w:cs="Times New Roman"/>
-                <w:sz w:val="26"/>
-                <w:szCs w:val="26"/>
-              </w:rPr>
-              <w:t>/../2018</w:t>
-            </w:r>
-          </w:p>
-          <w:p>
-            <w:pPr>
-              <w:rPr>
-                <w:rFonts w:ascii="Times New Roman" w:hAnsi="Times New Roman" w:cs="Times New Roman"/>
-                <w:sz w:val="26"/>
-                <w:szCs w:val="26"/>
-              </w:rPr>
-            </w:pPr>
-            <w:r>
-              <w:rPr>
-                <w:rFonts w:ascii="Times New Roman" w:hAnsi="Times New Roman" w:cs="Times New Roman"/>
-                <w:sz w:val="26"/>
-                <w:szCs w:val="26"/>
-              </w:rPr>
-              <w:t xml:space="preserve">Đến: </w:t>
-            </w:r>
-            <w:proofErr w:type="gramStart"/>
-            <w:r>
-              <w:rPr>
-                <w:rFonts w:ascii="Times New Roman" w:hAnsi="Times New Roman" w:cs="Times New Roman"/>
-                <w:sz w:val="26"/>
-                <w:szCs w:val="26"/>
-              </w:rPr>
-              <w:t xml:space="preserve"> </w:t>
+              <w:lastRenderedPageBreak/>
+              <w:t xml:space="preserve">Đến:  </w:t>
             </w:r>
             <w:r>
               <w:rPr>
@@ -10939,16 +11516,7 @@
                 <w:sz w:val="26"/>
                 <w:szCs w:val="26"/>
               </w:rPr>
-              <w:t>..</w:t>
-            </w:r>
-            <w:proofErr w:type="gramEnd"/>
-            <w:r>
-              <w:rPr>
-                <w:rFonts w:ascii="Times New Roman" w:hAnsi="Times New Roman" w:cs="Times New Roman"/>
-                <w:sz w:val="26"/>
-                <w:szCs w:val="26"/>
-              </w:rPr>
-              <w:t>/../2018</w:t>
+              <w:t>../../2018</w:t>
             </w:r>
             <w:r>
               <w:rPr>
@@ -12474,51 +13042,24 @@
                 <w:sz w:val="26"/>
                 <w:szCs w:val="26"/>
               </w:rPr>
-              <w:t xml:space="preserve">: </w:t>
+              <w:t>:  ../../2018</w:t>
             </w:r>
-            <w:proofErr w:type="gramStart"/>
+          </w:p>
+          <w:p>
+            <w:pPr>
+              <w:rPr>
+                <w:rFonts w:ascii="Times New Roman" w:hAnsi="Times New Roman" w:cs="Times New Roman"/>
+                <w:sz w:val="26"/>
+                <w:szCs w:val="26"/>
+              </w:rPr>
+            </w:pPr>
             <w:r>
               <w:rPr>
                 <w:rFonts w:ascii="Times New Roman" w:hAnsi="Times New Roman" w:cs="Times New Roman"/>
                 <w:sz w:val="26"/>
                 <w:szCs w:val="26"/>
               </w:rPr>
-              <w:t xml:space="preserve"> ..</w:t>
-            </w:r>
-            <w:proofErr w:type="gramEnd"/>
-            <w:r>
-              <w:rPr>
-                <w:rFonts w:ascii="Times New Roman" w:hAnsi="Times New Roman" w:cs="Times New Roman"/>
-                <w:sz w:val="26"/>
-                <w:szCs w:val="26"/>
-              </w:rPr>
-              <w:t>/../2018</w:t>
-            </w:r>
-          </w:p>
-          <w:p>
-            <w:pPr>
-              <w:rPr>
-                <w:rFonts w:ascii="Times New Roman" w:hAnsi="Times New Roman" w:cs="Times New Roman"/>
-                <w:sz w:val="26"/>
-                <w:szCs w:val="26"/>
-              </w:rPr>
-            </w:pPr>
-            <w:r>
-              <w:rPr>
-                <w:rFonts w:ascii="Times New Roman" w:hAnsi="Times New Roman" w:cs="Times New Roman"/>
-                <w:sz w:val="26"/>
-                <w:szCs w:val="26"/>
-              </w:rPr>
-              <w:t xml:space="preserve">Đến: </w:t>
-            </w:r>
-            <w:proofErr w:type="gramStart"/>
-            <w:r>
-              <w:rPr>
-                <w:rFonts w:ascii="Times New Roman" w:hAnsi="Times New Roman" w:cs="Times New Roman"/>
-                <w:sz w:val="26"/>
-                <w:szCs w:val="26"/>
-              </w:rPr>
-              <w:t xml:space="preserve"> </w:t>
+              <w:t xml:space="preserve">Đến:  </w:t>
             </w:r>
             <w:r>
               <w:rPr>
@@ -12526,16 +13067,7 @@
                 <w:sz w:val="26"/>
                 <w:szCs w:val="26"/>
               </w:rPr>
-              <w:t>..</w:t>
-            </w:r>
-            <w:proofErr w:type="gramEnd"/>
-            <w:r>
-              <w:rPr>
-                <w:rFonts w:ascii="Times New Roman" w:hAnsi="Times New Roman" w:cs="Times New Roman"/>
-                <w:sz w:val="26"/>
-                <w:szCs w:val="26"/>
-              </w:rPr>
-              <w:t>/../2018</w:t>
+              <w:t>../../2018</w:t>
             </w:r>
             <w:r>
               <w:rPr>
@@ -14061,51 +14593,24 @@
                 <w:sz w:val="26"/>
                 <w:szCs w:val="26"/>
               </w:rPr>
-              <w:t xml:space="preserve">: </w:t>
+              <w:t>:  ../../2018</w:t>
             </w:r>
-            <w:proofErr w:type="gramStart"/>
+          </w:p>
+          <w:p>
+            <w:pPr>
+              <w:rPr>
+                <w:rFonts w:ascii="Times New Roman" w:hAnsi="Times New Roman" w:cs="Times New Roman"/>
+                <w:sz w:val="26"/>
+                <w:szCs w:val="26"/>
+              </w:rPr>
+            </w:pPr>
             <w:r>
               <w:rPr>
                 <w:rFonts w:ascii="Times New Roman" w:hAnsi="Times New Roman" w:cs="Times New Roman"/>
                 <w:sz w:val="26"/>
                 <w:szCs w:val="26"/>
               </w:rPr>
-              <w:t xml:space="preserve"> ..</w:t>
-            </w:r>
-            <w:proofErr w:type="gramEnd"/>
-            <w:r>
-              <w:rPr>
-                <w:rFonts w:ascii="Times New Roman" w:hAnsi="Times New Roman" w:cs="Times New Roman"/>
-                <w:sz w:val="26"/>
-                <w:szCs w:val="26"/>
-              </w:rPr>
-              <w:t>/../2018</w:t>
-            </w:r>
-          </w:p>
-          <w:p>
-            <w:pPr>
-              <w:rPr>
-                <w:rFonts w:ascii="Times New Roman" w:hAnsi="Times New Roman" w:cs="Times New Roman"/>
-                <w:sz w:val="26"/>
-                <w:szCs w:val="26"/>
-              </w:rPr>
-            </w:pPr>
-            <w:r>
-              <w:rPr>
-                <w:rFonts w:ascii="Times New Roman" w:hAnsi="Times New Roman" w:cs="Times New Roman"/>
-                <w:sz w:val="26"/>
-                <w:szCs w:val="26"/>
-              </w:rPr>
-              <w:t xml:space="preserve">Đến: </w:t>
-            </w:r>
-            <w:proofErr w:type="gramStart"/>
-            <w:r>
-              <w:rPr>
-                <w:rFonts w:ascii="Times New Roman" w:hAnsi="Times New Roman" w:cs="Times New Roman"/>
-                <w:sz w:val="26"/>
-                <w:szCs w:val="26"/>
-              </w:rPr>
-              <w:t xml:space="preserve"> </w:t>
+              <w:t xml:space="preserve">Đến:  </w:t>
             </w:r>
             <w:r>
               <w:rPr>
@@ -14113,16 +14618,7 @@
                 <w:sz w:val="26"/>
                 <w:szCs w:val="26"/>
               </w:rPr>
-              <w:t>..</w:t>
-            </w:r>
-            <w:proofErr w:type="gramEnd"/>
-            <w:r>
-              <w:rPr>
-                <w:rFonts w:ascii="Times New Roman" w:hAnsi="Times New Roman" w:cs="Times New Roman"/>
-                <w:sz w:val="26"/>
-                <w:szCs w:val="26"/>
-              </w:rPr>
-              <w:t>/../2018</w:t>
+              <w:t>../../2018</w:t>
             </w:r>
             <w:r>
               <w:rPr>
@@ -15762,51 +16258,24 @@
                 <w:sz w:val="26"/>
                 <w:szCs w:val="26"/>
               </w:rPr>
-              <w:t xml:space="preserve">: </w:t>
+              <w:t>:  ../../2018</w:t>
             </w:r>
-            <w:proofErr w:type="gramStart"/>
+          </w:p>
+          <w:p>
+            <w:pPr>
+              <w:rPr>
+                <w:rFonts w:ascii="Times New Roman" w:hAnsi="Times New Roman" w:cs="Times New Roman"/>
+                <w:sz w:val="26"/>
+                <w:szCs w:val="26"/>
+              </w:rPr>
+            </w:pPr>
             <w:r>
               <w:rPr>
                 <w:rFonts w:ascii="Times New Roman" w:hAnsi="Times New Roman" w:cs="Times New Roman"/>
                 <w:sz w:val="26"/>
                 <w:szCs w:val="26"/>
               </w:rPr>
-              <w:t xml:space="preserve"> ..</w:t>
-            </w:r>
-            <w:proofErr w:type="gramEnd"/>
-            <w:r>
-              <w:rPr>
-                <w:rFonts w:ascii="Times New Roman" w:hAnsi="Times New Roman" w:cs="Times New Roman"/>
-                <w:sz w:val="26"/>
-                <w:szCs w:val="26"/>
-              </w:rPr>
-              <w:t>/../2018</w:t>
-            </w:r>
-          </w:p>
-          <w:p>
-            <w:pPr>
-              <w:rPr>
-                <w:rFonts w:ascii="Times New Roman" w:hAnsi="Times New Roman" w:cs="Times New Roman"/>
-                <w:sz w:val="26"/>
-                <w:szCs w:val="26"/>
-              </w:rPr>
-            </w:pPr>
-            <w:r>
-              <w:rPr>
-                <w:rFonts w:ascii="Times New Roman" w:hAnsi="Times New Roman" w:cs="Times New Roman"/>
-                <w:sz w:val="26"/>
-                <w:szCs w:val="26"/>
-              </w:rPr>
-              <w:t xml:space="preserve">Đến: </w:t>
-            </w:r>
-            <w:proofErr w:type="gramStart"/>
-            <w:r>
-              <w:rPr>
-                <w:rFonts w:ascii="Times New Roman" w:hAnsi="Times New Roman" w:cs="Times New Roman"/>
-                <w:sz w:val="26"/>
-                <w:szCs w:val="26"/>
-              </w:rPr>
-              <w:t xml:space="preserve"> </w:t>
+              <w:t xml:space="preserve">Đến:  </w:t>
             </w:r>
             <w:r>
               <w:rPr>
@@ -15814,16 +16283,7 @@
                 <w:sz w:val="26"/>
                 <w:szCs w:val="26"/>
               </w:rPr>
-              <w:t>..</w:t>
-            </w:r>
-            <w:proofErr w:type="gramEnd"/>
-            <w:r>
-              <w:rPr>
-                <w:rFonts w:ascii="Times New Roman" w:hAnsi="Times New Roman" w:cs="Times New Roman"/>
-                <w:sz w:val="26"/>
-                <w:szCs w:val="26"/>
-              </w:rPr>
-              <w:t>/../2018</w:t>
+              <w:t>../../2018</w:t>
             </w:r>
             <w:r>
               <w:rPr>
@@ -17456,51 +17916,25 @@
                 <w:sz w:val="26"/>
                 <w:szCs w:val="26"/>
               </w:rPr>
-              <w:t xml:space="preserve">: </w:t>
+              <w:t>:  ../../2018</w:t>
             </w:r>
-            <w:proofErr w:type="gramStart"/>
+          </w:p>
+          <w:p>
+            <w:pPr>
+              <w:rPr>
+                <w:rFonts w:ascii="Times New Roman" w:hAnsi="Times New Roman" w:cs="Times New Roman"/>
+                <w:sz w:val="26"/>
+                <w:szCs w:val="26"/>
+              </w:rPr>
+            </w:pPr>
             <w:r>
               <w:rPr>
                 <w:rFonts w:ascii="Times New Roman" w:hAnsi="Times New Roman" w:cs="Times New Roman"/>
                 <w:sz w:val="26"/>
                 <w:szCs w:val="26"/>
               </w:rPr>
-              <w:t xml:space="preserve"> ..</w:t>
-            </w:r>
-            <w:proofErr w:type="gramEnd"/>
-            <w:r>
-              <w:rPr>
-                <w:rFonts w:ascii="Times New Roman" w:hAnsi="Times New Roman" w:cs="Times New Roman"/>
-                <w:sz w:val="26"/>
-                <w:szCs w:val="26"/>
-              </w:rPr>
-              <w:t>/../2018</w:t>
-            </w:r>
-          </w:p>
-          <w:p>
-            <w:pPr>
-              <w:rPr>
-                <w:rFonts w:ascii="Times New Roman" w:hAnsi="Times New Roman" w:cs="Times New Roman"/>
-                <w:sz w:val="26"/>
-                <w:szCs w:val="26"/>
-              </w:rPr>
-            </w:pPr>
-            <w:r>
-              <w:rPr>
-                <w:rFonts w:ascii="Times New Roman" w:hAnsi="Times New Roman" w:cs="Times New Roman"/>
-                <w:sz w:val="26"/>
-                <w:szCs w:val="26"/>
-              </w:rPr>
-              <w:t xml:space="preserve">Đến: </w:t>
-            </w:r>
-            <w:proofErr w:type="gramStart"/>
-            <w:r>
-              <w:rPr>
-                <w:rFonts w:ascii="Times New Roman" w:hAnsi="Times New Roman" w:cs="Times New Roman"/>
-                <w:sz w:val="26"/>
-                <w:szCs w:val="26"/>
-              </w:rPr>
-              <w:t xml:space="preserve"> </w:t>
+              <w:lastRenderedPageBreak/>
+              <w:t xml:space="preserve">Đến:  </w:t>
             </w:r>
             <w:r>
               <w:rPr>
@@ -17508,16 +17942,7 @@
                 <w:sz w:val="26"/>
                 <w:szCs w:val="26"/>
               </w:rPr>
-              <w:t>..</w:t>
-            </w:r>
-            <w:proofErr w:type="gramEnd"/>
-            <w:r>
-              <w:rPr>
-                <w:rFonts w:ascii="Times New Roman" w:hAnsi="Times New Roman" w:cs="Times New Roman"/>
-                <w:sz w:val="26"/>
-                <w:szCs w:val="26"/>
-              </w:rPr>
-              <w:t>/../2018</w:t>
+              <w:t>../../2018</w:t>
             </w:r>
             <w:r>
               <w:rPr>
@@ -19277,51 +19702,24 @@
                 <w:sz w:val="26"/>
                 <w:szCs w:val="26"/>
               </w:rPr>
-              <w:t xml:space="preserve">: </w:t>
+              <w:t>:  ../../2018</w:t>
             </w:r>
-            <w:proofErr w:type="gramStart"/>
+          </w:p>
+          <w:p>
+            <w:pPr>
+              <w:rPr>
+                <w:rFonts w:ascii="Times New Roman" w:hAnsi="Times New Roman" w:cs="Times New Roman"/>
+                <w:sz w:val="26"/>
+                <w:szCs w:val="26"/>
+              </w:rPr>
+            </w:pPr>
             <w:r>
               <w:rPr>
                 <w:rFonts w:ascii="Times New Roman" w:hAnsi="Times New Roman" w:cs="Times New Roman"/>
                 <w:sz w:val="26"/>
                 <w:szCs w:val="26"/>
               </w:rPr>
-              <w:t xml:space="preserve"> ..</w:t>
-            </w:r>
-            <w:proofErr w:type="gramEnd"/>
-            <w:r>
-              <w:rPr>
-                <w:rFonts w:ascii="Times New Roman" w:hAnsi="Times New Roman" w:cs="Times New Roman"/>
-                <w:sz w:val="26"/>
-                <w:szCs w:val="26"/>
-              </w:rPr>
-              <w:t>/../2018</w:t>
-            </w:r>
-          </w:p>
-          <w:p>
-            <w:pPr>
-              <w:rPr>
-                <w:rFonts w:ascii="Times New Roman" w:hAnsi="Times New Roman" w:cs="Times New Roman"/>
-                <w:sz w:val="26"/>
-                <w:szCs w:val="26"/>
-              </w:rPr>
-            </w:pPr>
-            <w:r>
-              <w:rPr>
-                <w:rFonts w:ascii="Times New Roman" w:hAnsi="Times New Roman" w:cs="Times New Roman"/>
-                <w:sz w:val="26"/>
-                <w:szCs w:val="26"/>
-              </w:rPr>
-              <w:t xml:space="preserve">Đến: </w:t>
-            </w:r>
-            <w:proofErr w:type="gramStart"/>
-            <w:r>
-              <w:rPr>
-                <w:rFonts w:ascii="Times New Roman" w:hAnsi="Times New Roman" w:cs="Times New Roman"/>
-                <w:sz w:val="26"/>
-                <w:szCs w:val="26"/>
-              </w:rPr>
-              <w:t xml:space="preserve"> </w:t>
+              <w:t xml:space="preserve">Đến:  </w:t>
             </w:r>
             <w:r>
               <w:rPr>
@@ -19329,16 +19727,7 @@
                 <w:sz w:val="26"/>
                 <w:szCs w:val="26"/>
               </w:rPr>
-              <w:t>..</w:t>
-            </w:r>
-            <w:proofErr w:type="gramEnd"/>
-            <w:r>
-              <w:rPr>
-                <w:rFonts w:ascii="Times New Roman" w:hAnsi="Times New Roman" w:cs="Times New Roman"/>
-                <w:sz w:val="26"/>
-                <w:szCs w:val="26"/>
-              </w:rPr>
-              <w:t>/../2018</w:t>
+              <w:t>../../2018</w:t>
             </w:r>
             <w:r>
               <w:rPr>
@@ -20980,51 +21369,24 @@
                 <w:sz w:val="26"/>
                 <w:szCs w:val="26"/>
               </w:rPr>
-              <w:t xml:space="preserve">: </w:t>
+              <w:t>:  ../../2018</w:t>
             </w:r>
-            <w:proofErr w:type="gramStart"/>
+          </w:p>
+          <w:p>
+            <w:pPr>
+              <w:rPr>
+                <w:rFonts w:ascii="Times New Roman" w:hAnsi="Times New Roman" w:cs="Times New Roman"/>
+                <w:sz w:val="26"/>
+                <w:szCs w:val="26"/>
+              </w:rPr>
+            </w:pPr>
             <w:r>
               <w:rPr>
                 <w:rFonts w:ascii="Times New Roman" w:hAnsi="Times New Roman" w:cs="Times New Roman"/>
                 <w:sz w:val="26"/>
                 <w:szCs w:val="26"/>
               </w:rPr>
-              <w:t xml:space="preserve"> ..</w:t>
-            </w:r>
-            <w:proofErr w:type="gramEnd"/>
-            <w:r>
-              <w:rPr>
-                <w:rFonts w:ascii="Times New Roman" w:hAnsi="Times New Roman" w:cs="Times New Roman"/>
-                <w:sz w:val="26"/>
-                <w:szCs w:val="26"/>
-              </w:rPr>
-              <w:t>/../2018</w:t>
-            </w:r>
-          </w:p>
-          <w:p>
-            <w:pPr>
-              <w:rPr>
-                <w:rFonts w:ascii="Times New Roman" w:hAnsi="Times New Roman" w:cs="Times New Roman"/>
-                <w:sz w:val="26"/>
-                <w:szCs w:val="26"/>
-              </w:rPr>
-            </w:pPr>
-            <w:r>
-              <w:rPr>
-                <w:rFonts w:ascii="Times New Roman" w:hAnsi="Times New Roman" w:cs="Times New Roman"/>
-                <w:sz w:val="26"/>
-                <w:szCs w:val="26"/>
-              </w:rPr>
-              <w:t xml:space="preserve">Đến: </w:t>
-            </w:r>
-            <w:proofErr w:type="gramStart"/>
-            <w:r>
-              <w:rPr>
-                <w:rFonts w:ascii="Times New Roman" w:hAnsi="Times New Roman" w:cs="Times New Roman"/>
-                <w:sz w:val="26"/>
-                <w:szCs w:val="26"/>
-              </w:rPr>
-              <w:t xml:space="preserve"> </w:t>
+              <w:t xml:space="preserve">Đến:  </w:t>
             </w:r>
             <w:r>
               <w:rPr>
@@ -21032,16 +21394,7 @@
                 <w:sz w:val="26"/>
                 <w:szCs w:val="26"/>
               </w:rPr>
-              <w:t>..</w:t>
-            </w:r>
-            <w:proofErr w:type="gramEnd"/>
-            <w:r>
-              <w:rPr>
-                <w:rFonts w:ascii="Times New Roman" w:hAnsi="Times New Roman" w:cs="Times New Roman"/>
-                <w:sz w:val="26"/>
-                <w:szCs w:val="26"/>
-              </w:rPr>
-              <w:t>/../2018</w:t>
+              <w:t>../../2018</w:t>
             </w:r>
             <w:r>
               <w:rPr>
@@ -22915,51 +23268,24 @@
                 <w:sz w:val="26"/>
                 <w:szCs w:val="26"/>
               </w:rPr>
-              <w:t xml:space="preserve">: </w:t>
+              <w:t>:  ../../2018</w:t>
             </w:r>
-            <w:proofErr w:type="gramStart"/>
+          </w:p>
+          <w:p>
+            <w:pPr>
+              <w:rPr>
+                <w:rFonts w:ascii="Times New Roman" w:hAnsi="Times New Roman" w:cs="Times New Roman"/>
+                <w:sz w:val="26"/>
+                <w:szCs w:val="26"/>
+              </w:rPr>
+            </w:pPr>
             <w:r>
               <w:rPr>
                 <w:rFonts w:ascii="Times New Roman" w:hAnsi="Times New Roman" w:cs="Times New Roman"/>
                 <w:sz w:val="26"/>
                 <w:szCs w:val="26"/>
               </w:rPr>
-              <w:t xml:space="preserve"> ..</w:t>
-            </w:r>
-            <w:proofErr w:type="gramEnd"/>
-            <w:r>
-              <w:rPr>
-                <w:rFonts w:ascii="Times New Roman" w:hAnsi="Times New Roman" w:cs="Times New Roman"/>
-                <w:sz w:val="26"/>
-                <w:szCs w:val="26"/>
-              </w:rPr>
-              <w:t>/../2018</w:t>
-            </w:r>
-          </w:p>
-          <w:p>
-            <w:pPr>
-              <w:rPr>
-                <w:rFonts w:ascii="Times New Roman" w:hAnsi="Times New Roman" w:cs="Times New Roman"/>
-                <w:sz w:val="26"/>
-                <w:szCs w:val="26"/>
-              </w:rPr>
-            </w:pPr>
-            <w:r>
-              <w:rPr>
-                <w:rFonts w:ascii="Times New Roman" w:hAnsi="Times New Roman" w:cs="Times New Roman"/>
-                <w:sz w:val="26"/>
-                <w:szCs w:val="26"/>
-              </w:rPr>
-              <w:t xml:space="preserve">Đến: </w:t>
-            </w:r>
-            <w:proofErr w:type="gramStart"/>
-            <w:r>
-              <w:rPr>
-                <w:rFonts w:ascii="Times New Roman" w:hAnsi="Times New Roman" w:cs="Times New Roman"/>
-                <w:sz w:val="26"/>
-                <w:szCs w:val="26"/>
-              </w:rPr>
-              <w:t xml:space="preserve"> </w:t>
+              <w:t xml:space="preserve">Đến:  </w:t>
             </w:r>
             <w:r>
               <w:rPr>
@@ -22967,16 +23293,7 @@
                 <w:sz w:val="26"/>
                 <w:szCs w:val="26"/>
               </w:rPr>
-              <w:t>..</w:t>
-            </w:r>
-            <w:proofErr w:type="gramEnd"/>
-            <w:r>
-              <w:rPr>
-                <w:rFonts w:ascii="Times New Roman" w:hAnsi="Times New Roman" w:cs="Times New Roman"/>
-                <w:sz w:val="26"/>
-                <w:szCs w:val="26"/>
-              </w:rPr>
-              <w:t>/../2018</w:t>
+              <w:t>../../2018</w:t>
             </w:r>
             <w:r>
               <w:rPr>
@@ -23587,51 +23904,24 @@
                 <w:sz w:val="26"/>
                 <w:szCs w:val="26"/>
               </w:rPr>
-              <w:t xml:space="preserve">: </w:t>
+              <w:t>:  ../../2018</w:t>
             </w:r>
-            <w:proofErr w:type="gramStart"/>
+          </w:p>
+          <w:p>
+            <w:pPr>
+              <w:rPr>
+                <w:rFonts w:ascii="Times New Roman" w:hAnsi="Times New Roman" w:cs="Times New Roman"/>
+                <w:sz w:val="26"/>
+                <w:szCs w:val="26"/>
+              </w:rPr>
+            </w:pPr>
             <w:r>
               <w:rPr>
                 <w:rFonts w:ascii="Times New Roman" w:hAnsi="Times New Roman" w:cs="Times New Roman"/>
                 <w:sz w:val="26"/>
                 <w:szCs w:val="26"/>
               </w:rPr>
-              <w:t xml:space="preserve"> ..</w:t>
-            </w:r>
-            <w:proofErr w:type="gramEnd"/>
-            <w:r>
-              <w:rPr>
-                <w:rFonts w:ascii="Times New Roman" w:hAnsi="Times New Roman" w:cs="Times New Roman"/>
-                <w:sz w:val="26"/>
-                <w:szCs w:val="26"/>
-              </w:rPr>
-              <w:t>/../2018</w:t>
-            </w:r>
-          </w:p>
-          <w:p>
-            <w:pPr>
-              <w:rPr>
-                <w:rFonts w:ascii="Times New Roman" w:hAnsi="Times New Roman" w:cs="Times New Roman"/>
-                <w:sz w:val="26"/>
-                <w:szCs w:val="26"/>
-              </w:rPr>
-            </w:pPr>
-            <w:r>
-              <w:rPr>
-                <w:rFonts w:ascii="Times New Roman" w:hAnsi="Times New Roman" w:cs="Times New Roman"/>
-                <w:sz w:val="26"/>
-                <w:szCs w:val="26"/>
-              </w:rPr>
-              <w:t xml:space="preserve">Đến: </w:t>
-            </w:r>
-            <w:proofErr w:type="gramStart"/>
-            <w:r>
-              <w:rPr>
-                <w:rFonts w:ascii="Times New Roman" w:hAnsi="Times New Roman" w:cs="Times New Roman"/>
-                <w:sz w:val="26"/>
-                <w:szCs w:val="26"/>
-              </w:rPr>
-              <w:t xml:space="preserve"> </w:t>
+              <w:t xml:space="preserve">Đến:  </w:t>
             </w:r>
             <w:r>
               <w:rPr>
@@ -23639,16 +23929,7 @@
                 <w:sz w:val="26"/>
                 <w:szCs w:val="26"/>
               </w:rPr>
-              <w:t>..</w:t>
-            </w:r>
-            <w:proofErr w:type="gramEnd"/>
-            <w:r>
-              <w:rPr>
-                <w:rFonts w:ascii="Times New Roman" w:hAnsi="Times New Roman" w:cs="Times New Roman"/>
-                <w:sz w:val="26"/>
-                <w:szCs w:val="26"/>
-              </w:rPr>
-              <w:t>/../2018</w:t>
+              <w:t>../../2018</w:t>
             </w:r>
             <w:r>
               <w:rPr>
@@ -24673,6 +24954,208 @@
 <file path=word/numbering.xml><?xml version="1.0" encoding="utf-8"?>
 <w:numbering xmlns:wpc="http://schemas.microsoft.com/office/word/2010/wordprocessingCanvas" xmlns:cx="http://schemas.microsoft.com/office/drawing/2014/chartex" xmlns:cx1="http://schemas.microsoft.com/office/drawing/2015/9/8/chartex" xmlns:cx2="http://schemas.microsoft.com/office/drawing/2015/10/21/chartex" xmlns:cx3="http://schemas.microsoft.com/office/drawing/2016/5/9/chartex" xmlns:cx4="http://schemas.microsoft.com/office/drawing/2016/5/10/chartex" xmlns:cx5="http://schemas.microsoft.com/office/drawing/2016/5/11/chartex" xmlns:cx6="http://schemas.microsoft.com/office/drawing/2016/5/12/chartex" xmlns:cx7="http://schemas.microsoft.com/office/drawing/2016/5/13/chartex" xmlns:cx8="http://schemas.microsoft.com/office/drawing/2016/5/14/chartex" xmlns:mc="http://schemas.openxmlformats.org/markup-compatibility/2006" xmlns:aink="http://schemas.microsoft.com/office/drawing/2016/ink" xmlns:am3d="http://schemas.microsoft.com/office/drawing/2017/model3d" xmlns:o="urn:schemas-microsoft-com:office:office" xmlns:oel="http://schemas.microsoft.com/office/2019/extlst" xmlns:r="http://schemas.openxmlformats.org/officeDocument/2006/relationships" xmlns:m="http://schemas.openxmlformats.org/officeDocument/2006/math" xmlns:v="urn:schemas-microsoft-com:vml" xmlns:wp14="http://schemas.microsoft.com/office/word/2010/wordprocessingDrawing" xmlns:wp="http://schemas.openxmlformats.org/drawingml/2006/wordprocessingDrawing" xmlns:w10="urn:schemas-microsoft-com:office:word" xmlns:w="http://schemas.openxmlformats.org/wordprocessingml/2006/main" xmlns:w14="http://schemas.microsoft.com/office/word/2010/wordml" xmlns:w15="http://schemas.microsoft.com/office/word/2012/wordml" xmlns:w16cex="http://schemas.microsoft.com/office/word/2018/wordml/cex" xmlns:w16cid="http://schemas.microsoft.com/office/word/2016/wordml/cid" xmlns:w16="http://schemas.microsoft.com/office/word/2018/wordml" xmlns:w16sdtdh="http://schemas.microsoft.com/office/word/2020/wordml/sdtdatahash" xmlns:w16se="http://schemas.microsoft.com/office/word/2015/wordml/symex" xmlns:wpg="http://schemas.microsoft.com/office/word/2010/wordprocessingGroup" xmlns:wpi="http://schemas.microsoft.com/office/word/2010/wordprocessingInk" xmlns:wne="http://schemas.microsoft.com/office/word/2006/wordml" xmlns:wps="http://schemas.microsoft.com/office/word/2010/wordprocessingShape" mc:Ignorable="w14 w15 w16se w16cid w16 w16cex w16sdtdh wp14">
   <w:abstractNum w:abstractNumId="0" w15:restartNumberingAfterBreak="0">
+    <w:nsid w:val="07E34410"/>
+    <w:multiLevelType w:val="multilevel"/>
+    <w:tmpl w:val="D33AFFB8"/>
+    <w:lvl w:ilvl="0">
+      <w:start w:val="2"/>
+      <w:numFmt w:val="decimal"/>
+      <w:lvlText w:val="%1"/>
+      <w:lvlJc w:val="left"/>
+      <w:pPr>
+        <w:ind w:left="360" w:hanging="360"/>
+      </w:pPr>
+      <w:rPr>
+        <w:rFonts w:hint="default"/>
+      </w:rPr>
+    </w:lvl>
+    <w:lvl w:ilvl="1">
+      <w:start w:val="1"/>
+      <w:numFmt w:val="decimal"/>
+      <w:lvlText w:val="%1.%2"/>
+      <w:lvlJc w:val="left"/>
+      <w:pPr>
+        <w:ind w:left="360" w:hanging="360"/>
+      </w:pPr>
+      <w:rPr>
+        <w:rFonts w:hint="default"/>
+      </w:rPr>
+    </w:lvl>
+    <w:lvl w:ilvl="2">
+      <w:start w:val="1"/>
+      <w:numFmt w:val="decimal"/>
+      <w:lvlText w:val="%1.%2.%3"/>
+      <w:lvlJc w:val="left"/>
+      <w:pPr>
+        <w:ind w:left="720" w:hanging="720"/>
+      </w:pPr>
+      <w:rPr>
+        <w:rFonts w:hint="default"/>
+      </w:rPr>
+    </w:lvl>
+    <w:lvl w:ilvl="3">
+      <w:start w:val="1"/>
+      <w:numFmt w:val="decimal"/>
+      <w:lvlText w:val="%1.%2.%3.%4"/>
+      <w:lvlJc w:val="left"/>
+      <w:pPr>
+        <w:ind w:left="720" w:hanging="720"/>
+      </w:pPr>
+      <w:rPr>
+        <w:rFonts w:hint="default"/>
+      </w:rPr>
+    </w:lvl>
+    <w:lvl w:ilvl="4">
+      <w:start w:val="1"/>
+      <w:numFmt w:val="decimal"/>
+      <w:lvlText w:val="%1.%2.%3.%4.%5"/>
+      <w:lvlJc w:val="left"/>
+      <w:pPr>
+        <w:ind w:left="1080" w:hanging="1080"/>
+      </w:pPr>
+      <w:rPr>
+        <w:rFonts w:hint="default"/>
+      </w:rPr>
+    </w:lvl>
+    <w:lvl w:ilvl="5">
+      <w:start w:val="1"/>
+      <w:numFmt w:val="decimal"/>
+      <w:lvlText w:val="%1.%2.%3.%4.%5.%6"/>
+      <w:lvlJc w:val="left"/>
+      <w:pPr>
+        <w:ind w:left="1440" w:hanging="1440"/>
+      </w:pPr>
+      <w:rPr>
+        <w:rFonts w:hint="default"/>
+      </w:rPr>
+    </w:lvl>
+    <w:lvl w:ilvl="6">
+      <w:start w:val="1"/>
+      <w:numFmt w:val="decimal"/>
+      <w:lvlText w:val="%1.%2.%3.%4.%5.%6.%7"/>
+      <w:lvlJc w:val="left"/>
+      <w:pPr>
+        <w:ind w:left="1440" w:hanging="1440"/>
+      </w:pPr>
+      <w:rPr>
+        <w:rFonts w:hint="default"/>
+      </w:rPr>
+    </w:lvl>
+    <w:lvl w:ilvl="7">
+      <w:start w:val="1"/>
+      <w:numFmt w:val="decimal"/>
+      <w:lvlText w:val="%1.%2.%3.%4.%5.%6.%7.%8"/>
+      <w:lvlJc w:val="left"/>
+      <w:pPr>
+        <w:ind w:left="1800" w:hanging="1800"/>
+      </w:pPr>
+      <w:rPr>
+        <w:rFonts w:hint="default"/>
+      </w:rPr>
+    </w:lvl>
+    <w:lvl w:ilvl="8">
+      <w:start w:val="1"/>
+      <w:numFmt w:val="decimal"/>
+      <w:lvlText w:val="%1.%2.%3.%4.%5.%6.%7.%8.%9"/>
+      <w:lvlJc w:val="left"/>
+      <w:pPr>
+        <w:ind w:left="1800" w:hanging="1800"/>
+      </w:pPr>
+      <w:rPr>
+        <w:rFonts w:hint="default"/>
+      </w:rPr>
+    </w:lvl>
+  </w:abstractNum>
+  <w:abstractNum w:abstractNumId="1" w15:restartNumberingAfterBreak="0">
+    <w:nsid w:val="4AA5662B"/>
+    <w:multiLevelType w:val="hybridMultilevel"/>
+    <w:tmpl w:val="F39EA53E"/>
+    <w:lvl w:ilvl="0" w:tplc="0409000F">
+      <w:start w:val="1"/>
+      <w:numFmt w:val="decimal"/>
+      <w:lvlText w:val="%1."/>
+      <w:lvlJc w:val="left"/>
+      <w:pPr>
+        <w:ind w:left="720" w:hanging="360"/>
+      </w:pPr>
+      <w:rPr>
+        <w:rFonts w:hint="default"/>
+      </w:rPr>
+    </w:lvl>
+    <w:lvl w:ilvl="1" w:tplc="04090019" w:tentative="1">
+      <w:start w:val="1"/>
+      <w:numFmt w:val="lowerLetter"/>
+      <w:lvlText w:val="%2."/>
+      <w:lvlJc w:val="left"/>
+      <w:pPr>
+        <w:ind w:left="1440" w:hanging="360"/>
+      </w:pPr>
+    </w:lvl>
+    <w:lvl w:ilvl="2" w:tplc="0409001B" w:tentative="1">
+      <w:start w:val="1"/>
+      <w:numFmt w:val="lowerRoman"/>
+      <w:lvlText w:val="%3."/>
+      <w:lvlJc w:val="right"/>
+      <w:pPr>
+        <w:ind w:left="2160" w:hanging="180"/>
+      </w:pPr>
+    </w:lvl>
+    <w:lvl w:ilvl="3" w:tplc="0409000F" w:tentative="1">
+      <w:start w:val="1"/>
+      <w:numFmt w:val="decimal"/>
+      <w:lvlText w:val="%4."/>
+      <w:lvlJc w:val="left"/>
+      <w:pPr>
+        <w:ind w:left="2880" w:hanging="360"/>
+      </w:pPr>
+    </w:lvl>
+    <w:lvl w:ilvl="4" w:tplc="04090019" w:tentative="1">
+      <w:start w:val="1"/>
+      <w:numFmt w:val="lowerLetter"/>
+      <w:lvlText w:val="%5."/>
+      <w:lvlJc w:val="left"/>
+      <w:pPr>
+        <w:ind w:left="3600" w:hanging="360"/>
+      </w:pPr>
+    </w:lvl>
+    <w:lvl w:ilvl="5" w:tplc="0409001B" w:tentative="1">
+      <w:start w:val="1"/>
+      <w:numFmt w:val="lowerRoman"/>
+      <w:lvlText w:val="%6."/>
+      <w:lvlJc w:val="right"/>
+      <w:pPr>
+        <w:ind w:left="4320" w:hanging="180"/>
+      </w:pPr>
+    </w:lvl>
+    <w:lvl w:ilvl="6" w:tplc="0409000F" w:tentative="1">
+      <w:start w:val="1"/>
+      <w:numFmt w:val="decimal"/>
+      <w:lvlText w:val="%7."/>
+      <w:lvlJc w:val="left"/>
+      <w:pPr>
+        <w:ind w:left="5040" w:hanging="360"/>
+      </w:pPr>
+    </w:lvl>
+    <w:lvl w:ilvl="7" w:tplc="04090019" w:tentative="1">
+      <w:start w:val="1"/>
+      <w:numFmt w:val="lowerLetter"/>
+      <w:lvlText w:val="%8."/>
+      <w:lvlJc w:val="left"/>
+      <w:pPr>
+        <w:ind w:left="5760" w:hanging="360"/>
+      </w:pPr>
+    </w:lvl>
+    <w:lvl w:ilvl="8" w:tplc="0409001B" w:tentative="1">
+      <w:start w:val="1"/>
+      <w:numFmt w:val="lowerRoman"/>
+      <w:lvlText w:val="%9."/>
+      <w:lvlJc w:val="right"/>
+      <w:pPr>
+        <w:ind w:left="6480" w:hanging="180"/>
+      </w:pPr>
+    </w:lvl>
+  </w:abstractNum>
+  <w:abstractNum w:abstractNumId="2" w15:restartNumberingAfterBreak="0">
     <w:nsid w:val="79BF5A33"/>
     <w:multiLevelType w:val="hybridMultilevel"/>
     <w:tmpl w:val="F466ABF6"/>
@@ -24762,10 +25245,10 @@
     </w:lvl>
   </w:abstractNum>
   <w:num w:numId="1" w16cid:durableId="1992055835">
-    <w:abstractNumId w:val="0"/>
+    <w:abstractNumId w:val="2"/>
   </w:num>
   <w:num w:numId="2" w16cid:durableId="1761367202">
-    <w:abstractNumId w:val="0"/>
+    <w:abstractNumId w:val="2"/>
     <w:lvlOverride w:ilvl="0">
       <w:startOverride w:val="1"/>
     </w:lvlOverride>
@@ -24793,6 +25276,12 @@
     <w:lvlOverride w:ilvl="8">
       <w:startOverride w:val="1"/>
     </w:lvlOverride>
+  </w:num>
+  <w:num w:numId="3" w16cid:durableId="1885095679">
+    <w:abstractNumId w:val="1"/>
+  </w:num>
+  <w:num w:numId="4" w16cid:durableId="1608731938">
+    <w:abstractNumId w:val="0"/>
   </w:num>
 </w:numbering>
 </file>

</xml_diff>